<commit_message>
docs(task1): Possibilistic c Means
</commit_message>
<xml_diff>
--- a/documentos/Tarea1-Investigación Preliminar.docx
+++ b/documentos/Tarea1-Investigación Preliminar.docx
@@ -767,9 +767,217 @@
       </w:pPr>
       <w:bookmarkStart w:id="0" w:name="_Toc187775302"/>
       <w:r>
-        <w:t>Investigacion</w:t>
+        <w:t>Tabla de Versiones</w:t>
+      </w:r>
+    </w:p>
+    <w:tbl>
+      <w:tblPr>
+        <w:tblStyle w:val="Tablaconcuadrcula"/>
+        <w:tblW w:w="0" w:type="auto"/>
+        <w:tblLook w:val="04A0" w:firstRow="1" w:lastRow="0" w:firstColumn="1" w:lastColumn="0" w:noHBand="0" w:noVBand="1"/>
+      </w:tblPr>
+      <w:tblGrid>
+        <w:gridCol w:w="987"/>
+        <w:gridCol w:w="1975"/>
+        <w:gridCol w:w="1306"/>
+        <w:gridCol w:w="4091"/>
+      </w:tblGrid>
+      <w:tr>
+        <w:tc>
+          <w:tcPr>
+            <w:tcW w:w="987" w:type="dxa"/>
+            <w:shd w:val="clear" w:color="auto" w:fill="CAEDFB" w:themeFill="accent4" w:themeFillTint="33"/>
+          </w:tcPr>
+          <w:p>
+            <w:r>
+              <w:t>Versión</w:t>
+            </w:r>
+          </w:p>
+        </w:tc>
+        <w:tc>
+          <w:tcPr>
+            <w:tcW w:w="1975" w:type="dxa"/>
+            <w:shd w:val="clear" w:color="auto" w:fill="CAEDFB" w:themeFill="accent4" w:themeFillTint="33"/>
+          </w:tcPr>
+          <w:p>
+            <w:r>
+              <w:t>Autor</w:t>
+            </w:r>
+          </w:p>
+        </w:tc>
+        <w:tc>
+          <w:tcPr>
+            <w:tcW w:w="1306" w:type="dxa"/>
+            <w:shd w:val="clear" w:color="auto" w:fill="CAEDFB" w:themeFill="accent4" w:themeFillTint="33"/>
+          </w:tcPr>
+          <w:p>
+            <w:r>
+              <w:t>Fecha</w:t>
+            </w:r>
+          </w:p>
+        </w:tc>
+        <w:tc>
+          <w:tcPr>
+            <w:tcW w:w="4091" w:type="dxa"/>
+            <w:shd w:val="clear" w:color="auto" w:fill="CAEDFB" w:themeFill="accent4" w:themeFillTint="33"/>
+          </w:tcPr>
+          <w:p>
+            <w:r>
+              <w:t>Cambios</w:t>
+            </w:r>
+          </w:p>
+        </w:tc>
+      </w:tr>
+      <w:tr>
+        <w:tc>
+          <w:tcPr>
+            <w:tcW w:w="987" w:type="dxa"/>
+          </w:tcPr>
+          <w:p>
+            <w:r>
+              <w:t>V1.0</w:t>
+            </w:r>
+          </w:p>
+        </w:tc>
+        <w:tc>
+          <w:tcPr>
+            <w:tcW w:w="1975" w:type="dxa"/>
+          </w:tcPr>
+          <w:p>
+            <w:r>
+              <w:t>Luis Mellado Díaz</w:t>
+            </w:r>
+          </w:p>
+        </w:tc>
+        <w:tc>
+          <w:tcPr>
+            <w:tcW w:w="1306" w:type="dxa"/>
+          </w:tcPr>
+          <w:p>
+            <w:r>
+              <w:t>14/01/2024</w:t>
+            </w:r>
+          </w:p>
+        </w:tc>
+        <w:tc>
+          <w:tcPr>
+            <w:tcW w:w="4091" w:type="dxa"/>
+          </w:tcPr>
+          <w:p>
+            <w:pPr>
+              <w:pStyle w:val="Prrafodelista"/>
+              <w:numPr>
+                <w:ilvl w:val="0"/>
+                <w:numId w:val="4"/>
+              </w:numPr>
+            </w:pPr>
+            <w:r>
+              <w:t>Creación del documento.</w:t>
+            </w:r>
+          </w:p>
+          <w:p>
+            <w:pPr>
+              <w:pStyle w:val="Prrafodelista"/>
+              <w:numPr>
+                <w:ilvl w:val="0"/>
+                <w:numId w:val="4"/>
+              </w:numPr>
+            </w:pPr>
+            <w:r>
+              <w:t>Investigación Algoritmo Classifier Chain</w:t>
+            </w:r>
+          </w:p>
+        </w:tc>
+      </w:tr>
+      <w:tr>
+        <w:tc>
+          <w:tcPr>
+            <w:tcW w:w="987" w:type="dxa"/>
+          </w:tcPr>
+          <w:p>
+            <w:r>
+              <w:t>V1.</w:t>
+            </w:r>
+            <w:r>
+              <w:t>1</w:t>
+            </w:r>
+          </w:p>
+        </w:tc>
+        <w:tc>
+          <w:tcPr>
+            <w:tcW w:w="1975" w:type="dxa"/>
+          </w:tcPr>
+          <w:p>
+            <w:r>
+              <w:t>Luis Mellado Díaz</w:t>
+            </w:r>
+          </w:p>
+        </w:tc>
+        <w:tc>
+          <w:tcPr>
+            <w:tcW w:w="1306" w:type="dxa"/>
+          </w:tcPr>
+          <w:p>
+            <w:r>
+              <w:t>1</w:t>
+            </w:r>
+            <w:r>
+              <w:t>5</w:t>
+            </w:r>
+            <w:r>
+              <w:t>/01/2024</w:t>
+            </w:r>
+          </w:p>
+        </w:tc>
+        <w:tc>
+          <w:tcPr>
+            <w:tcW w:w="4091" w:type="dxa"/>
+          </w:tcPr>
+          <w:p>
+            <w:pPr>
+              <w:pStyle w:val="Prrafodelista"/>
+              <w:numPr>
+                <w:ilvl w:val="0"/>
+                <w:numId w:val="4"/>
+              </w:numPr>
+            </w:pPr>
+            <w:r>
+              <w:t>Índice</w:t>
+            </w:r>
+          </w:p>
+          <w:p>
+            <w:pPr>
+              <w:pStyle w:val="Prrafodelista"/>
+              <w:numPr>
+                <w:ilvl w:val="0"/>
+                <w:numId w:val="4"/>
+              </w:numPr>
+            </w:pPr>
+            <w:r>
+              <w:t>Investigación Algoritmos Clustering Difuso</w:t>
+            </w:r>
+          </w:p>
+        </w:tc>
+      </w:tr>
+    </w:tbl>
+    <w:p/>
+    <w:p>
+      <w:pPr>
+        <w:pStyle w:val="Ttulo1"/>
+      </w:pPr>
+      <w:r>
+        <w:t>Investigaci</w:t>
+      </w:r>
+      <w:r>
+        <w:t>ó</w:t>
+      </w:r>
+      <w:r>
+        <w:t>n</w:t>
       </w:r>
       <w:bookmarkEnd w:id="0"/>
+      <w:r>
+        <w:t xml:space="preserve"> Algoritmo Classifier Chain</w:t>
+      </w:r>
     </w:p>
     <w:p>
       <w:pPr>
@@ -1032,7 +1240,11 @@
     </w:p>
     <w:p>
       <w:r>
-        <w:t>Durante este proceso, la información sobre las dependencias entre etiquetas no se conserva. Esto puede conducir a situaciones donde se asigna un conjunto de etiquetas a una instancia, aunque esas etiquetas nunca hayan ocurrido juntas en el conjunto de datos. Por lo tanto, la información sobre la co-ocurrencia de etiquetas puede ayudar a asignar combinaciones de etiquetas correctas. La pérdida de esta información puede, en algunos casos, provocar una disminución en el rendimiento de la clasificación.</w:t>
+        <w:t xml:space="preserve">Durante este proceso, la información sobre las dependencias entre etiquetas no se conserva. Esto puede conducir a situaciones donde se asigna un conjunto de etiquetas a una instancia, aunque esas etiquetas nunca hayan ocurrido juntas en el conjunto de datos. Por lo tanto, la información sobre la co-ocurrencia de etiquetas puede ayudar a asignar combinaciones de etiquetas correctas. La pérdida de esta información puede, en </w:t>
+      </w:r>
+      <w:r>
+        <w:lastRenderedPageBreak/>
+        <w:t>algunos casos, provocar una disminución en el rendimiento de la clasificación.</w:t>
       </w:r>
       <w:sdt>
         <w:sdtPr>
@@ -1126,7 +1338,6 @@
       </w:pPr>
       <w:bookmarkStart w:id="5" w:name="_Toc187775307"/>
       <w:r>
-        <w:lastRenderedPageBreak/>
         <w:t>Classifier Chain</w:t>
       </w:r>
       <w:bookmarkEnd w:id="5"/>
@@ -1587,7 +1798,13 @@
         <w:pStyle w:val="Ttulo3"/>
       </w:pPr>
       <w:r>
-        <w:t>Ejmplo</w:t>
+        <w:t>Ej</w:t>
+      </w:r>
+      <w:r>
+        <w:t>e</w:t>
+      </w:r>
+      <w:r>
+        <w:t>mplo</w:t>
       </w:r>
     </w:p>
     <w:p>
@@ -1625,6 +1842,7 @@
           <w:b/>
           <w:bCs/>
         </w:rPr>
+        <w:lastRenderedPageBreak/>
         <w:t>Etiquetas (Y)</w:t>
       </w:r>
       <w:r>
@@ -1701,7 +1919,6 @@
     </w:p>
     <w:p>
       <w:r>
-        <w:lastRenderedPageBreak/>
         <w:t>En nuestro ejemplo</w:t>
       </w:r>
       <w:r>
@@ -1811,22 +2028,1267 @@
         <w:t xml:space="preserve"> como características adicionales.</w:t>
       </w:r>
     </w:p>
+    <w:p/>
     <w:p>
       <w:pPr>
         <w:pStyle w:val="Ttulo1"/>
+      </w:pPr>
+      <w:r>
+        <w:t>Investigación</w:t>
+      </w:r>
+      <w:r>
+        <w:t xml:space="preserve"> Algoritmos Clustering Difuso</w:t>
+      </w:r>
+    </w:p>
+    <w:p>
+      <w:r>
+        <w:t>El agrupamiento difuso es una clase de algoritmos de agrupamiento donde cada elemento tiene un grado de pertenencia difuso a los grupos.</w:t>
+      </w:r>
+    </w:p>
+    <w:p>
+      <w:r>
+        <w:t>Este tipo de algoritmos surge de la necesidad de resolver una deficiencia del agrupamiento exclusivo, que considera que cada elemento se puede agrupar inequívocamente con los elementos de su cluster y que, por lo tanto, no se asemeja al resto de los elementos.</w:t>
+      </w:r>
+    </w:p>
+    <w:p>
+      <w:pPr>
+        <w:pStyle w:val="Ttulo2"/>
+      </w:pPr>
+      <w:r>
+        <w:t>Conjunto Difuso</w:t>
+      </w:r>
+    </w:p>
+    <w:p>
+      <w:r>
+        <w:t xml:space="preserve">Un conjunto difuso es una clase de objetos con un continuo de grados de pertenencia. Dicho conjunto se caracteriza por una función de pertenencia (característica) que asigna a cada objeto un grado de pertenencia que varía entre cero y uno. </w:t>
+      </w:r>
+      <w:sdt>
+        <w:sdtPr>
+          <w:id w:val="-818032216"/>
+          <w:citation/>
+        </w:sdtPr>
+        <w:sdtContent>
+          <w:r>
+            <w:fldChar w:fldCharType="begin"/>
+          </w:r>
+          <w:r>
+            <w:instrText xml:space="preserve"> CITATION Zad65 \l 3082 </w:instrText>
+          </w:r>
+          <w:r>
+            <w:fldChar w:fldCharType="separate"/>
+          </w:r>
+          <w:r>
+            <w:rPr>
+              <w:noProof/>
+            </w:rPr>
+            <w:t>(Zadeh, 1965)</w:t>
+          </w:r>
+          <w:r>
+            <w:fldChar w:fldCharType="end"/>
+          </w:r>
+        </w:sdtContent>
+      </w:sdt>
+    </w:p>
+    <w:p>
+      <w:r>
+        <w:t xml:space="preserve">Sea </w:t>
+      </w:r>
+      <w:r>
+        <w:rPr>
+          <w:b/>
+          <w:bCs/>
+        </w:rPr>
+        <w:t>X</w:t>
+      </w:r>
+      <w:r>
+        <w:t xml:space="preserve"> un espacio de puntos (objetos), con un elemento genérico de </w:t>
+      </w:r>
+      <w:r>
+        <w:rPr>
+          <w:b/>
+          <w:bCs/>
+        </w:rPr>
+        <w:t>X</w:t>
+      </w:r>
+      <w:r>
+        <w:t xml:space="preserve"> denotado por </w:t>
+      </w:r>
+      <w:r>
+        <w:t>x</w:t>
+      </w:r>
+      <w:r>
+        <w:t xml:space="preserve">. Así, </w:t>
+      </w:r>
+      <w:r>
+        <w:rPr>
+          <w:b/>
+          <w:bCs/>
+        </w:rPr>
+        <w:t>X={</w:t>
+      </w:r>
+      <w:r>
+        <w:rPr>
+          <w:b/>
+          <w:bCs/>
+        </w:rPr>
+        <w:t>x</w:t>
+      </w:r>
+      <w:r>
+        <w:rPr>
+          <w:b/>
+          <w:bCs/>
+        </w:rPr>
+        <w:t>}</w:t>
+      </w:r>
+    </w:p>
+    <w:p>
+      <w:r>
+        <w:t xml:space="preserve">Un conjunto difuso (clase) </w:t>
+      </w:r>
+      <w:r>
+        <w:rPr>
+          <w:b/>
+          <w:bCs/>
+        </w:rPr>
+        <w:t>A</w:t>
+      </w:r>
+      <w:r>
+        <w:t xml:space="preserve"> en </w:t>
+      </w:r>
+      <w:r>
+        <w:rPr>
+          <w:b/>
+          <w:bCs/>
+        </w:rPr>
+        <w:t>X</w:t>
+      </w:r>
+      <w:r>
+        <w:t xml:space="preserve"> se caracteriza por una función de pertenencia (característica) </w:t>
+      </w:r>
+      <w:r>
+        <w:rPr>
+          <w:b/>
+          <w:bCs/>
+        </w:rPr>
+        <w:t>fA(x</w:t>
+      </w:r>
+      <w:r>
+        <w:rPr>
+          <w:b/>
+          <w:bCs/>
+        </w:rPr>
+        <w:t>)</w:t>
+      </w:r>
+      <w:r>
+        <w:t xml:space="preserve"> que asocia a cada punto </w:t>
+      </w:r>
+      <w:r>
+        <w:rPr>
+          <w:b/>
+          <w:bCs/>
+        </w:rPr>
+        <w:t>x</w:t>
+      </w:r>
+      <w:r>
+        <w:t xml:space="preserve"> en </w:t>
+      </w:r>
+      <w:r>
+        <w:rPr>
+          <w:b/>
+          <w:bCs/>
+        </w:rPr>
+        <w:t>X</w:t>
+      </w:r>
+      <w:r>
+        <w:t xml:space="preserve"> un número real en el intervalo </w:t>
+      </w:r>
+      <w:r>
+        <w:rPr>
+          <w:b/>
+          <w:bCs/>
+        </w:rPr>
+        <w:t>[0,1]</w:t>
+      </w:r>
+      <w:r>
+        <w:t xml:space="preserve">, donde el valor de </w:t>
+      </w:r>
+      <w:r>
+        <w:rPr>
+          <w:b/>
+          <w:bCs/>
+        </w:rPr>
+        <w:t>fA(x)</w:t>
+      </w:r>
+      <w:r>
+        <w:t xml:space="preserve"> en </w:t>
+      </w:r>
+      <w:r>
+        <w:rPr>
+          <w:b/>
+          <w:bCs/>
+        </w:rPr>
+        <w:t>x</w:t>
+      </w:r>
+      <w:r>
+        <w:t xml:space="preserve"> representa el "grado de pertenencia" de </w:t>
+      </w:r>
+      <w:r>
+        <w:rPr>
+          <w:b/>
+          <w:bCs/>
+        </w:rPr>
+        <w:t>x</w:t>
+      </w:r>
+      <w:r>
+        <w:t xml:space="preserve"> en </w:t>
+      </w:r>
+      <w:r>
+        <w:rPr>
+          <w:b/>
+          <w:bCs/>
+        </w:rPr>
+        <w:t>A</w:t>
+      </w:r>
+      <w:r>
+        <w:t xml:space="preserve">. Así, cuanto más cercano sea el valor de </w:t>
+      </w:r>
+      <w:r>
+        <w:rPr>
+          <w:b/>
+          <w:bCs/>
+        </w:rPr>
+        <w:t>fA(x)</w:t>
+      </w:r>
+      <w:r>
+        <w:t xml:space="preserve"> </w:t>
+      </w:r>
+      <w:r>
+        <w:t xml:space="preserve">a la unidad, mayor será el grado de pertenencia de </w:t>
+      </w:r>
+      <w:r>
+        <w:rPr>
+          <w:b/>
+          <w:bCs/>
+        </w:rPr>
+        <w:t>x</w:t>
+      </w:r>
+      <w:r>
+        <w:t xml:space="preserve"> en </w:t>
+      </w:r>
+      <w:r>
+        <w:rPr>
+          <w:b/>
+          <w:bCs/>
+        </w:rPr>
+        <w:t>A</w:t>
+      </w:r>
+      <w:r>
+        <w:t>.</w:t>
+      </w:r>
+    </w:p>
+    <w:p/>
+    <w:p/>
+    <w:p>
+      <w:pPr>
+        <w:pStyle w:val="Ttulo2"/>
+      </w:pPr>
+      <w:r>
+        <w:lastRenderedPageBreak/>
+        <w:t>Algoritmo Fuzzi c-Means</w:t>
+      </w:r>
+    </w:p>
+    <w:p>
+      <w:r>
+        <w:drawing>
+          <wp:anchor distT="0" distB="0" distL="114300" distR="114300" simplePos="0" relativeHeight="251659264" behindDoc="1" locked="0" layoutInCell="1" allowOverlap="1" wp14:anchorId="198792F6" wp14:editId="5EEF4BB1">
+            <wp:simplePos x="0" y="0"/>
+            <wp:positionH relativeFrom="margin">
+              <wp:align>left</wp:align>
+            </wp:positionH>
+            <wp:positionV relativeFrom="paragraph">
+              <wp:posOffset>615182</wp:posOffset>
+            </wp:positionV>
+            <wp:extent cx="3119120" cy="351155"/>
+            <wp:effectExtent l="0" t="0" r="5080" b="0"/>
+            <wp:wrapTight wrapText="bothSides">
+              <wp:wrapPolygon edited="0">
+                <wp:start x="0" y="0"/>
+                <wp:lineTo x="0" y="19920"/>
+                <wp:lineTo x="21503" y="19920"/>
+                <wp:lineTo x="21503" y="0"/>
+                <wp:lineTo x="0" y="0"/>
+              </wp:wrapPolygon>
+            </wp:wrapTight>
+            <wp:docPr id="1211677666" name="Imagen 1"/>
+            <wp:cNvGraphicFramePr>
+              <a:graphicFrameLocks xmlns:a="http://schemas.openxmlformats.org/drawingml/2006/main" noChangeAspect="1"/>
+            </wp:cNvGraphicFramePr>
+            <a:graphic xmlns:a="http://schemas.openxmlformats.org/drawingml/2006/main">
+              <a:graphicData uri="http://schemas.openxmlformats.org/drawingml/2006/picture">
+                <pic:pic xmlns:pic="http://schemas.openxmlformats.org/drawingml/2006/picture">
+                  <pic:nvPicPr>
+                    <pic:cNvPr id="1211677666" name=""/>
+                    <pic:cNvPicPr/>
+                  </pic:nvPicPr>
+                  <pic:blipFill>
+                    <a:blip r:embed="rId9">
+                      <a:extLst>
+                        <a:ext uri="{28A0092B-C50C-407E-A947-70E740481C1C}">
+                          <a14:useLocalDpi xmlns:a14="http://schemas.microsoft.com/office/drawing/2010/main" val="0"/>
+                        </a:ext>
+                      </a:extLst>
+                    </a:blip>
+                    <a:stretch>
+                      <a:fillRect/>
+                    </a:stretch>
+                  </pic:blipFill>
+                  <pic:spPr>
+                    <a:xfrm>
+                      <a:off x="0" y="0"/>
+                      <a:ext cx="3119120" cy="351155"/>
+                    </a:xfrm>
+                    <a:prstGeom prst="rect">
+                      <a:avLst/>
+                    </a:prstGeom>
+                  </pic:spPr>
+                </pic:pic>
+              </a:graphicData>
+            </a:graphic>
+            <wp14:sizeRelH relativeFrom="margin">
+              <wp14:pctWidth>0</wp14:pctWidth>
+            </wp14:sizeRelH>
+            <wp14:sizeRelV relativeFrom="margin">
+              <wp14:pctHeight>0</wp14:pctHeight>
+            </wp14:sizeRelV>
+          </wp:anchor>
+        </w:drawing>
+      </w:r>
+      <w:r>
+        <w:t xml:space="preserve">El </w:t>
+      </w:r>
+      <w:r>
+        <w:rPr>
+          <w:b/>
+          <w:bCs/>
+        </w:rPr>
+        <w:t>objetivo</w:t>
+      </w:r>
+      <w:r>
+        <w:t xml:space="preserve"> es </w:t>
+      </w:r>
+      <w:r>
+        <w:t>obtener la partición difusa óptima para </w:t>
+      </w:r>
+      <w:r>
+        <w:rPr>
+          <w:b/>
+          <w:bCs/>
+        </w:rPr>
+        <w:t>X</w:t>
+      </w:r>
+      <w:r>
+        <w:t>. El método</w:t>
+      </w:r>
+      <w:r>
+        <w:t xml:space="preserve"> más popular hasta el momento está asociado con la función de error mínimo cuadrático:</w:t>
+      </w:r>
+      <w:sdt>
+        <w:sdtPr>
+          <w:id w:val="169154920"/>
+          <w:citation/>
+        </w:sdtPr>
+        <w:sdtContent>
+          <w:r>
+            <w:fldChar w:fldCharType="begin"/>
+          </w:r>
+          <w:r>
+            <w:instrText xml:space="preserve"> CITATION Bez84 \l 3082 </w:instrText>
+          </w:r>
+          <w:r>
+            <w:fldChar w:fldCharType="separate"/>
+          </w:r>
+          <w:r>
+            <w:rPr>
+              <w:noProof/>
+            </w:rPr>
+            <w:t xml:space="preserve"> (Bezdek, Ehrlich, &amp; Full, 1984)</w:t>
+          </w:r>
+          <w:r>
+            <w:fldChar w:fldCharType="end"/>
+          </w:r>
+        </w:sdtContent>
+      </w:sdt>
+      <w:r>
+        <w:br/>
+      </w:r>
+    </w:p>
+    <w:p/>
+    <w:p>
+      <w:r>
+        <w:t>Donde:</w:t>
+      </w:r>
+    </w:p>
+    <w:p>
+      <w:pPr>
+        <w:rPr>
+          <w:i/>
+          <w:iCs/>
+        </w:rPr>
+        <w:sectPr>
+          <w:headerReference w:type="even" r:id="rId10"/>
+          <w:headerReference w:type="default" r:id="rId11"/>
+          <w:footerReference w:type="even" r:id="rId12"/>
+          <w:footerReference w:type="default" r:id="rId13"/>
+          <w:headerReference w:type="first" r:id="rId14"/>
+          <w:footerReference w:type="first" r:id="rId15"/>
+          <w:pgSz w:w="11906" w:h="16838"/>
+          <w:pgMar w:top="1417" w:right="1701" w:bottom="1417" w:left="1701" w:header="708" w:footer="708" w:gutter="0"/>
+          <w:cols w:space="708"/>
+          <w:docGrid w:linePitch="360"/>
+        </w:sectPr>
+      </w:pPr>
+    </w:p>
+    <w:p>
+      <w:r>
+        <w:rPr>
+          <w:i/>
+          <w:iCs/>
+        </w:rPr>
+        <w:t xml:space="preserve">n = </w:t>
+      </w:r>
+      <w:r>
+        <w:rPr>
+          <w:i/>
+          <w:iCs/>
+        </w:rPr>
+        <w:t>numero de puntos</w:t>
+      </w:r>
+    </w:p>
+    <w:p>
+      <w:r>
+        <w:rPr>
+          <w:i/>
+          <w:iCs/>
+        </w:rPr>
+        <w:t xml:space="preserve">c = </w:t>
+      </w:r>
+      <w:r>
+        <w:rPr>
+          <w:i/>
+          <w:iCs/>
+        </w:rPr>
+        <w:t>n</w:t>
+      </w:r>
+      <w:r>
+        <w:rPr>
+          <w:i/>
+          <w:iCs/>
+        </w:rPr>
+        <w:t>umero de clusters</w:t>
+      </w:r>
+    </w:p>
+    <w:p>
+      <w:pPr>
         <w:rPr>
           <w:lang w:val="en-GB"/>
         </w:rPr>
       </w:pPr>
       <w:r>
         <w:rPr>
+          <w:i/>
+          <w:iCs/>
           <w:lang w:val="en-GB"/>
         </w:rPr>
+        <w:t>x = ‘i’ data point</w:t>
+      </w:r>
+    </w:p>
+    <w:p>
+      <w:r>
+        <w:rPr>
+          <w:i/>
+          <w:iCs/>
+        </w:rPr>
+        <w:t xml:space="preserve">v = </w:t>
+      </w:r>
+      <w:r>
+        <w:rPr>
+          <w:i/>
+          <w:iCs/>
+        </w:rPr>
+        <w:t xml:space="preserve">centroide del cluster </w:t>
+      </w:r>
+      <w:r>
+        <w:rPr>
+          <w:i/>
+          <w:iCs/>
+        </w:rPr>
+        <w:t>‘</w:t>
+      </w:r>
+      <w:r>
+        <w:rPr>
+          <w:i/>
+          <w:iCs/>
+        </w:rPr>
+        <w:t>j</w:t>
+      </w:r>
+      <w:r>
+        <w:rPr>
+          <w:i/>
+          <w:iCs/>
+        </w:rPr>
+        <w:t>’</w:t>
+      </w:r>
+    </w:p>
+    <w:p>
+      <w:pPr>
+        <w:rPr>
+          <w:lang w:val="en-GB"/>
+        </w:rPr>
+      </w:pPr>
+      <w:r>
+        <w:rPr>
+          <w:i/>
+          <w:iCs/>
+          <w:lang w:val="en-GB"/>
+        </w:rPr>
+        <w:t xml:space="preserve">w = </w:t>
+      </w:r>
+      <w:r>
+        <w:rPr>
+          <w:i/>
+          <w:iCs/>
+          <w:lang w:val="en-GB"/>
+        </w:rPr>
+        <w:t>membresía del punto ‘i’ al cluster ‘j’</w:t>
+      </w:r>
+    </w:p>
+    <w:p>
+      <w:pPr>
+        <w:sectPr>
+          <w:type w:val="continuous"/>
+          <w:pgSz w:w="11906" w:h="16838"/>
+          <w:pgMar w:top="1417" w:right="1701" w:bottom="1417" w:left="1701" w:header="708" w:footer="708" w:gutter="0"/>
+          <w:cols w:num="2" w:space="708"/>
+          <w:docGrid w:linePitch="360"/>
+        </w:sectPr>
+      </w:pPr>
+      <w:r>
+        <w:rPr>
+          <w:i/>
+          <w:iCs/>
+        </w:rPr>
+        <w:t>m = fuzziness (m&gt;1</w:t>
+      </w:r>
+      <w:r>
+        <w:rPr>
+          <w:i/>
+          <w:iCs/>
+        </w:rPr>
+        <w:t>)</w:t>
+      </w:r>
+    </w:p>
+    <w:p>
+      <w:r>
+        <w:t>El funcionamiento del algoritmo Fuzzi c-Means es el siguiente:</w:t>
+      </w:r>
+    </w:p>
+    <w:p>
+      <w:pPr>
+        <w:pStyle w:val="Prrafodelista"/>
+        <w:numPr>
+          <w:ilvl w:val="1"/>
+          <w:numId w:val="1"/>
+        </w:numPr>
+      </w:pPr>
+      <w:r>
+        <w:rPr>
+          <w:b/>
+          <w:bCs/>
+        </w:rPr>
+        <w:t>Inicialización:</w:t>
+      </w:r>
+      <w:r>
+        <w:t xml:space="preserve"> Elegir e inicializar aleatoriamente los centroides de los clusters a partir del conjunto de datos y especificar un parámetro de difusividad (m) para controlar el grado de difusividad en la agrupación.</w:t>
+      </w:r>
+    </w:p>
+    <w:p>
+      <w:pPr>
+        <w:pStyle w:val="Prrafodelista"/>
+        <w:numPr>
+          <w:ilvl w:val="1"/>
+          <w:numId w:val="1"/>
+        </w:numPr>
+      </w:pPr>
+      <w:r>
+        <w:rPr>
+          <w:b/>
+          <w:bCs/>
+        </w:rPr>
+        <w:t>Actualización de membresía:</w:t>
+      </w:r>
+      <w:r>
+        <w:t xml:space="preserve"> Calcular el grado de pertenencia de cada punto de datos a cada cluster basado en su distancia a los centroides de los clusters utilizando una métrica de distancia (por ejemplo: distancia euclidiana).</w:t>
+      </w:r>
+    </w:p>
+    <w:p>
+      <w:pPr>
+        <w:pStyle w:val="Prrafodelista"/>
+        <w:ind w:left="785"/>
+      </w:pPr>
+      <w:r>
+        <w:drawing>
+          <wp:inline distT="0" distB="0" distL="0" distR="0" wp14:anchorId="7E4D1253" wp14:editId="6DC4F0D6">
+            <wp:extent cx="1662546" cy="585918"/>
+            <wp:effectExtent l="0" t="0" r="0" b="5080"/>
+            <wp:docPr id="1364662151" name="Imagen 1" descr="Diagrama&#10;&#10;Descripción generada automáticamente"/>
+            <wp:cNvGraphicFramePr>
+              <a:graphicFrameLocks xmlns:a="http://schemas.openxmlformats.org/drawingml/2006/main" noChangeAspect="1"/>
+            </wp:cNvGraphicFramePr>
+            <a:graphic xmlns:a="http://schemas.openxmlformats.org/drawingml/2006/main">
+              <a:graphicData uri="http://schemas.openxmlformats.org/drawingml/2006/picture">
+                <pic:pic xmlns:pic="http://schemas.openxmlformats.org/drawingml/2006/picture">
+                  <pic:nvPicPr>
+                    <pic:cNvPr id="1364662151" name="Imagen 1" descr="Diagrama&#10;&#10;Descripción generada automáticamente"/>
+                    <pic:cNvPicPr/>
+                  </pic:nvPicPr>
+                  <pic:blipFill>
+                    <a:blip r:embed="rId16"/>
+                    <a:stretch>
+                      <a:fillRect/>
+                    </a:stretch>
+                  </pic:blipFill>
+                  <pic:spPr>
+                    <a:xfrm>
+                      <a:off x="0" y="0"/>
+                      <a:ext cx="1691408" cy="596090"/>
+                    </a:xfrm>
+                    <a:prstGeom prst="rect">
+                      <a:avLst/>
+                    </a:prstGeom>
+                  </pic:spPr>
+                </pic:pic>
+              </a:graphicData>
+            </a:graphic>
+          </wp:inline>
+        </w:drawing>
+      </w:r>
+    </w:p>
+    <w:p>
+      <w:pPr>
+        <w:pStyle w:val="Prrafodelista"/>
+        <w:numPr>
+          <w:ilvl w:val="1"/>
+          <w:numId w:val="1"/>
+        </w:numPr>
+      </w:pPr>
+      <w:r>
+        <w:rPr>
+          <w:b/>
+          <w:bCs/>
+        </w:rPr>
+        <w:t>Actualización de centroides:</w:t>
+      </w:r>
+      <w:r>
+        <w:t xml:space="preserve"> Actualizar el valor del centroide y recalcular los centroides de los clusters en función de los valores de pertenencia actualizados.</w:t>
+      </w:r>
+    </w:p>
+    <w:p>
+      <w:r>
+        <w:drawing>
+          <wp:anchor distT="0" distB="0" distL="114300" distR="114300" simplePos="0" relativeHeight="251661312" behindDoc="1" locked="0" layoutInCell="1" allowOverlap="1" wp14:anchorId="37583728" wp14:editId="2C1C9BF0">
+            <wp:simplePos x="0" y="0"/>
+            <wp:positionH relativeFrom="margin">
+              <wp:posOffset>562787</wp:posOffset>
+            </wp:positionH>
+            <wp:positionV relativeFrom="paragraph">
+              <wp:posOffset>7620</wp:posOffset>
+            </wp:positionV>
+            <wp:extent cx="1534160" cy="552450"/>
+            <wp:effectExtent l="0" t="0" r="8890" b="0"/>
+            <wp:wrapTight wrapText="bothSides">
+              <wp:wrapPolygon edited="0">
+                <wp:start x="0" y="0"/>
+                <wp:lineTo x="0" y="20855"/>
+                <wp:lineTo x="21457" y="20855"/>
+                <wp:lineTo x="21457" y="0"/>
+                <wp:lineTo x="0" y="0"/>
+              </wp:wrapPolygon>
+            </wp:wrapTight>
+            <wp:docPr id="9986286" name="Imagen 1" descr="Imagen que contiene Texto&#10;&#10;Descripción generada automáticamente"/>
+            <wp:cNvGraphicFramePr>
+              <a:graphicFrameLocks xmlns:a="http://schemas.openxmlformats.org/drawingml/2006/main" noChangeAspect="1"/>
+            </wp:cNvGraphicFramePr>
+            <a:graphic xmlns:a="http://schemas.openxmlformats.org/drawingml/2006/main">
+              <a:graphicData uri="http://schemas.openxmlformats.org/drawingml/2006/picture">
+                <pic:pic xmlns:pic="http://schemas.openxmlformats.org/drawingml/2006/picture">
+                  <pic:nvPicPr>
+                    <pic:cNvPr id="9986286" name="Imagen 1" descr="Imagen que contiene Texto&#10;&#10;Descripción generada automáticamente"/>
+                    <pic:cNvPicPr/>
+                  </pic:nvPicPr>
+                  <pic:blipFill>
+                    <a:blip r:embed="rId17" cstate="print">
+                      <a:extLst>
+                        <a:ext uri="{28A0092B-C50C-407E-A947-70E740481C1C}">
+                          <a14:useLocalDpi xmlns:a14="http://schemas.microsoft.com/office/drawing/2010/main" val="0"/>
+                        </a:ext>
+                      </a:extLst>
+                    </a:blip>
+                    <a:stretch>
+                      <a:fillRect/>
+                    </a:stretch>
+                  </pic:blipFill>
+                  <pic:spPr>
+                    <a:xfrm>
+                      <a:off x="0" y="0"/>
+                      <a:ext cx="1534160" cy="552450"/>
+                    </a:xfrm>
+                    <a:prstGeom prst="rect">
+                      <a:avLst/>
+                    </a:prstGeom>
+                  </pic:spPr>
+                </pic:pic>
+              </a:graphicData>
+            </a:graphic>
+            <wp14:sizeRelH relativeFrom="margin">
+              <wp14:pctWidth>0</wp14:pctWidth>
+            </wp14:sizeRelH>
+            <wp14:sizeRelV relativeFrom="margin">
+              <wp14:pctHeight>0</wp14:pctHeight>
+            </wp14:sizeRelV>
+          </wp:anchor>
+        </w:drawing>
+      </w:r>
+    </w:p>
+    <w:p>
+      <w:pPr>
+        <w:pStyle w:val="Prrafodelista"/>
+        <w:ind w:left="785"/>
+      </w:pPr>
+    </w:p>
+    <w:p>
+      <w:pPr>
+        <w:pStyle w:val="Prrafodelista"/>
+        <w:rPr>
+          <w:b/>
+          <w:bCs/>
+        </w:rPr>
+      </w:pPr>
+    </w:p>
+    <w:p>
+      <w:pPr>
+        <w:pStyle w:val="Prrafodelista"/>
+        <w:numPr>
+          <w:ilvl w:val="1"/>
+          <w:numId w:val="1"/>
+        </w:numPr>
+      </w:pPr>
+      <w:r>
+        <w:rPr>
+          <w:b/>
+          <w:bCs/>
+        </w:rPr>
+        <w:t>Verificación de convergencia:</w:t>
+      </w:r>
+      <w:r>
+        <w:t xml:space="preserve"> Repetir los pasos 2 y 3 hasta que se alcance un número especificado de iteraciones o los valores de pertenencia y centroides converjan a valores estables.</w:t>
+      </w:r>
+    </w:p>
+    <w:p>
+      <w:pPr>
+        <w:pStyle w:val="Ttulo2"/>
+      </w:pPr>
+      <w:r>
+        <w:t xml:space="preserve">Algoritmo </w:t>
+      </w:r>
+      <w:r>
+        <w:t>Possibilistic c-Means</w:t>
+      </w:r>
+    </w:p>
+    <w:p>
+      <w:r>
+        <w:t>Los algoritmos Possibilistic c-Means pretenden resolver el mal comportamiento de los algoritmos Fuzzy c-Means cuando se aplican sobre datasets con mucho ruido.</w:t>
+      </w:r>
+      <w:sdt>
+        <w:sdtPr>
+          <w:id w:val="-608347787"/>
+          <w:citation/>
+        </w:sdtPr>
+        <w:sdtContent>
+          <w:r>
+            <w:fldChar w:fldCharType="begin"/>
+          </w:r>
+          <w:r>
+            <w:instrText xml:space="preserve"> CITATION Kri93 \l 3082 </w:instrText>
+          </w:r>
+          <w:r>
+            <w:fldChar w:fldCharType="separate"/>
+          </w:r>
+          <w:r>
+            <w:rPr>
+              <w:noProof/>
+            </w:rPr>
+            <w:t xml:space="preserve"> (Krishnapuram &amp; Keller, 1993)</w:t>
+          </w:r>
+          <w:r>
+            <w:fldChar w:fldCharType="end"/>
+          </w:r>
+        </w:sdtContent>
+      </w:sdt>
+    </w:p>
+    <w:p>
+      <w:r>
+        <w:t xml:space="preserve">Se caracteriza por interpretar </w:t>
+      </w:r>
+      <w:r>
+        <w:rPr>
+          <w:b/>
+          <w:bCs/>
+        </w:rPr>
+        <w:t>w</w:t>
+      </w:r>
+      <w:r>
+        <w:rPr>
+          <w:b/>
+          <w:bCs/>
+        </w:rPr>
+        <w:t xml:space="preserve"> </w:t>
+      </w:r>
+      <w:r>
+        <w:t>como grado de compatibilidad con el grupo, en vez de probabilidad de pertenencia. Una de las funciones objetivo más empleadas es:</w:t>
+      </w:r>
+      <w:sdt>
+        <w:sdtPr>
+          <w:id w:val="1211700936"/>
+          <w:citation/>
+        </w:sdtPr>
+        <w:sdtContent>
+          <w:r>
+            <w:fldChar w:fldCharType="begin"/>
+          </w:r>
+          <w:r>
+            <w:instrText xml:space="preserve"> CITATION Kri93 \l 3082 </w:instrText>
+          </w:r>
+          <w:r>
+            <w:fldChar w:fldCharType="separate"/>
+          </w:r>
+          <w:r>
+            <w:rPr>
+              <w:noProof/>
+            </w:rPr>
+            <w:t xml:space="preserve"> (Krishnapuram &amp; Keller, 1993)</w:t>
+          </w:r>
+          <w:r>
+            <w:fldChar w:fldCharType="end"/>
+          </w:r>
+        </w:sdtContent>
+      </w:sdt>
+    </w:p>
+    <w:p>
+      <w:r>
+        <w:drawing>
+          <wp:inline distT="0" distB="0" distL="0" distR="0" wp14:anchorId="1D604172" wp14:editId="3B1BAB04">
+            <wp:extent cx="2979793" cy="347596"/>
+            <wp:effectExtent l="0" t="0" r="0" b="0"/>
+            <wp:docPr id="360568992" name="Imagen 1"/>
+            <wp:cNvGraphicFramePr>
+              <a:graphicFrameLocks xmlns:a="http://schemas.openxmlformats.org/drawingml/2006/main" noChangeAspect="1"/>
+            </wp:cNvGraphicFramePr>
+            <a:graphic xmlns:a="http://schemas.openxmlformats.org/drawingml/2006/main">
+              <a:graphicData uri="http://schemas.openxmlformats.org/drawingml/2006/picture">
+                <pic:pic xmlns:pic="http://schemas.openxmlformats.org/drawingml/2006/picture">
+                  <pic:nvPicPr>
+                    <pic:cNvPr id="360568992" name=""/>
+                    <pic:cNvPicPr/>
+                  </pic:nvPicPr>
+                  <pic:blipFill>
+                    <a:blip r:embed="rId18"/>
+                    <a:stretch>
+                      <a:fillRect/>
+                    </a:stretch>
+                  </pic:blipFill>
+                  <pic:spPr>
+                    <a:xfrm>
+                      <a:off x="0" y="0"/>
+                      <a:ext cx="3013430" cy="351520"/>
+                    </a:xfrm>
+                    <a:prstGeom prst="rect">
+                      <a:avLst/>
+                    </a:prstGeom>
+                  </pic:spPr>
+                </pic:pic>
+              </a:graphicData>
+            </a:graphic>
+          </wp:inline>
+        </w:drawing>
+      </w:r>
+    </w:p>
+    <w:p>
+      <w:r>
+        <w:t xml:space="preserve">El vector </w:t>
+      </w:r>
+      <w:r>
+        <w:rPr>
+          <w:b/>
+          <w:bCs/>
+          <w:vanish/>
+        </w:rPr>
+        <w:br/>
+        <w:t>ηi</w:t>
+      </w:r>
+      <w:r>
+        <w:rPr>
+          <w:b/>
+          <w:bCs/>
+        </w:rPr>
+        <w:t>η</w:t>
+      </w:r>
+      <w:r>
+        <w:rPr>
+          <w:b/>
+          <w:bCs/>
+        </w:rPr>
+        <w:t xml:space="preserve"> </w:t>
+      </w:r>
+      <w:r>
+        <w:t xml:space="preserve">es un vector de valores positivos, donde </w:t>
+      </w:r>
+      <w:r>
+        <w:rPr>
+          <w:b/>
+          <w:bCs/>
+        </w:rPr>
+        <w:t>η</w:t>
+      </w:r>
+      <w:r>
+        <w:rPr>
+          <w:b/>
+          <w:bCs/>
+        </w:rPr>
+        <w:t xml:space="preserve">i </w:t>
+      </w:r>
+      <w:r>
+        <w:t>denota la distancia desde el centro del grupo i a la que el grado de pertenencia de un elemento es 0.5.</w:t>
+      </w:r>
+    </w:p>
+    <w:p>
+      <w:r>
+        <w:lastRenderedPageBreak/>
+        <w:drawing>
+          <wp:inline distT="0" distB="0" distL="0" distR="0" wp14:anchorId="7A63F097" wp14:editId="1FEDAED9">
+            <wp:extent cx="1112236" cy="837667"/>
+            <wp:effectExtent l="0" t="0" r="0" b="635"/>
+            <wp:docPr id="1822290821" name="Imagen 1" descr="Texto&#10;&#10;Descripción generada automáticamente"/>
+            <wp:cNvGraphicFramePr>
+              <a:graphicFrameLocks xmlns:a="http://schemas.openxmlformats.org/drawingml/2006/main" noChangeAspect="1"/>
+            </wp:cNvGraphicFramePr>
+            <a:graphic xmlns:a="http://schemas.openxmlformats.org/drawingml/2006/main">
+              <a:graphicData uri="http://schemas.openxmlformats.org/drawingml/2006/picture">
+                <pic:pic xmlns:pic="http://schemas.openxmlformats.org/drawingml/2006/picture">
+                  <pic:nvPicPr>
+                    <pic:cNvPr id="1822290821" name="Imagen 1" descr="Texto&#10;&#10;Descripción generada automáticamente"/>
+                    <pic:cNvPicPr/>
+                  </pic:nvPicPr>
+                  <pic:blipFill>
+                    <a:blip r:embed="rId19"/>
+                    <a:stretch>
+                      <a:fillRect/>
+                    </a:stretch>
+                  </pic:blipFill>
+                  <pic:spPr>
+                    <a:xfrm>
+                      <a:off x="0" y="0"/>
+                      <a:ext cx="1116792" cy="841099"/>
+                    </a:xfrm>
+                    <a:prstGeom prst="rect">
+                      <a:avLst/>
+                    </a:prstGeom>
+                  </pic:spPr>
+                </pic:pic>
+              </a:graphicData>
+            </a:graphic>
+          </wp:inline>
+        </w:drawing>
+      </w:r>
+      <w:r>
+        <w:t xml:space="preserve"> </w:t>
+      </w:r>
+    </w:p>
+    <w:p>
+      <w:r>
+        <w:t>Donde en la mayoría de los casos, K = 1.</w:t>
+      </w:r>
+    </w:p>
+    <w:p>
+      <w:r>
+        <w:t>El procedimiento general para estos algoritmos suele ser:</w:t>
+      </w:r>
+    </w:p>
+    <w:p>
+      <w:pPr>
+        <w:numPr>
+          <w:ilvl w:val="0"/>
+          <w:numId w:val="5"/>
+        </w:numPr>
+      </w:pPr>
+      <w:r>
+        <w:t>Fijar </w:t>
+      </w:r>
+      <w:r>
+        <w:rPr>
+          <w:b/>
+          <w:bCs/>
+          <w:i/>
+          <w:iCs/>
+        </w:rPr>
+        <w:t>c</w:t>
+      </w:r>
+      <w:r>
+        <w:t>, </w:t>
+      </w:r>
+      <w:r>
+        <w:rPr>
+          <w:b/>
+          <w:bCs/>
+          <w:i/>
+          <w:iCs/>
+        </w:rPr>
+        <w:t>m</w:t>
+      </w:r>
+      <w:r>
+        <w:t>, </w:t>
+      </w:r>
+      <w:r>
+        <w:rPr>
+          <w:b/>
+          <w:bCs/>
+          <w:i/>
+          <w:iCs/>
+        </w:rPr>
+        <w:t>A</w:t>
+      </w:r>
+      <w:r>
+        <w:t xml:space="preserve"> y </w:t>
+      </w:r>
+      <w:r>
+        <w:rPr>
+          <w:b/>
+          <w:bCs/>
+        </w:rPr>
+        <w:t>||</w:t>
+      </w:r>
+      <w:r>
+        <w:rPr>
+          <w:b/>
+          <w:bCs/>
+          <w:i/>
+          <w:iCs/>
+        </w:rPr>
+        <w:t>k</w:t>
+      </w:r>
+      <w:r>
+        <w:rPr>
+          <w:b/>
+          <w:bCs/>
+        </w:rPr>
+        <w:t>||</w:t>
+      </w:r>
+      <w:r>
+        <w:rPr>
+          <w:b/>
+          <w:bCs/>
+          <w:vertAlign w:val="subscript"/>
+        </w:rPr>
+        <w:t>A</w:t>
+      </w:r>
+      <w:r>
+        <w:t>. Elegir una matriz inicial </w:t>
+      </w:r>
+      <w:r>
+        <w:rPr>
+          <w:vanish/>
+        </w:rPr>
+        <w:t>U(0)</w:t>
+      </w:r>
+      <w:r>
+        <w:rPr>
+          <w:rFonts w:ascii="Cambria Math" w:hAnsi="Cambria Math" w:cs="Cambria Math"/>
+          <w:vanish/>
+        </w:rPr>
+        <w:t>∈</w:t>
+      </w:r>
+      <w:r>
+        <w:rPr>
+          <w:vanish/>
+        </w:rPr>
+        <w:t>Mfc</w:t>
+      </w:r>
+      <w:r>
+        <w:t>y estimar</w:t>
+      </w:r>
+      <w:r>
+        <w:t xml:space="preserve"> los valores de </w:t>
+      </w:r>
+      <w:r>
+        <w:rPr>
+          <w:vanish/>
+        </w:rPr>
+        <w:t>η</w:t>
+      </w:r>
+      <w:r>
+        <w:rPr>
+          <w:b/>
+          <w:bCs/>
+        </w:rPr>
+        <w:t>η</w:t>
+      </w:r>
+      <w:r>
+        <w:t>.</w:t>
+      </w:r>
+    </w:p>
+    <w:p>
+      <w:pPr>
+        <w:numPr>
+          <w:ilvl w:val="0"/>
+          <w:numId w:val="5"/>
+        </w:numPr>
+      </w:pPr>
+      <w:r>
+        <w:t>Calcular los centros de los grupos</w:t>
+      </w:r>
+      <w:r>
+        <w:t>.</w:t>
+      </w:r>
+    </w:p>
+    <w:p>
+      <w:pPr>
+        <w:ind w:left="720"/>
+      </w:pPr>
+      <w:r>
+        <w:drawing>
+          <wp:inline distT="0" distB="0" distL="0" distR="0" wp14:anchorId="07F547CB" wp14:editId="098976CF">
+            <wp:extent cx="1566630" cy="677461"/>
+            <wp:effectExtent l="0" t="0" r="0" b="8890"/>
+            <wp:docPr id="1367697928" name="Imagen 1" descr="Diagrama, Esquemático&#10;&#10;Descripción generada automáticamente"/>
+            <wp:cNvGraphicFramePr>
+              <a:graphicFrameLocks xmlns:a="http://schemas.openxmlformats.org/drawingml/2006/main" noChangeAspect="1"/>
+            </wp:cNvGraphicFramePr>
+            <a:graphic xmlns:a="http://schemas.openxmlformats.org/drawingml/2006/main">
+              <a:graphicData uri="http://schemas.openxmlformats.org/drawingml/2006/picture">
+                <pic:pic xmlns:pic="http://schemas.openxmlformats.org/drawingml/2006/picture">
+                  <pic:nvPicPr>
+                    <pic:cNvPr id="1367697928" name="Imagen 1" descr="Diagrama, Esquemático&#10;&#10;Descripción generada automáticamente"/>
+                    <pic:cNvPicPr/>
+                  </pic:nvPicPr>
+                  <pic:blipFill>
+                    <a:blip r:embed="rId20"/>
+                    <a:stretch>
+                      <a:fillRect/>
+                    </a:stretch>
+                  </pic:blipFill>
+                  <pic:spPr>
+                    <a:xfrm>
+                      <a:off x="0" y="0"/>
+                      <a:ext cx="1577670" cy="682235"/>
+                    </a:xfrm>
+                    <a:prstGeom prst="rect">
+                      <a:avLst/>
+                    </a:prstGeom>
+                  </pic:spPr>
+                </pic:pic>
+              </a:graphicData>
+            </a:graphic>
+          </wp:inline>
+        </w:drawing>
+      </w:r>
+    </w:p>
+    <w:p>
+      <w:pPr>
+        <w:numPr>
+          <w:ilvl w:val="0"/>
+          <w:numId w:val="5"/>
+        </w:numPr>
+      </w:pPr>
+      <w:r>
+        <w:t>Actualizar la matriz de partición difusa U = [u</w:t>
+      </w:r>
+      <w:r>
+        <w:rPr>
+          <w:vertAlign w:val="subscript"/>
+        </w:rPr>
+        <w:t>ik</w:t>
+      </w:r>
+      <w:r>
+        <w:t>]</w:t>
+      </w:r>
+    </w:p>
+    <w:p>
+      <w:pPr>
+        <w:ind w:left="720"/>
+      </w:pPr>
+      <w:r>
+        <w:drawing>
+          <wp:inline distT="0" distB="0" distL="0" distR="0" wp14:anchorId="698BC2AC" wp14:editId="3A6CF3B5">
+            <wp:extent cx="2724017" cy="382464"/>
+            <wp:effectExtent l="0" t="0" r="635" b="0"/>
+            <wp:docPr id="1303163957" name="Imagen 1" descr="Gráfico&#10;&#10;Descripción generada automáticamente con confianza baja"/>
+            <wp:cNvGraphicFramePr>
+              <a:graphicFrameLocks xmlns:a="http://schemas.openxmlformats.org/drawingml/2006/main" noChangeAspect="1"/>
+            </wp:cNvGraphicFramePr>
+            <a:graphic xmlns:a="http://schemas.openxmlformats.org/drawingml/2006/main">
+              <a:graphicData uri="http://schemas.openxmlformats.org/drawingml/2006/picture">
+                <pic:pic xmlns:pic="http://schemas.openxmlformats.org/drawingml/2006/picture">
+                  <pic:nvPicPr>
+                    <pic:cNvPr id="1303163957" name="Imagen 1" descr="Gráfico&#10;&#10;Descripción generada automáticamente con confianza baja"/>
+                    <pic:cNvPicPr/>
+                  </pic:nvPicPr>
+                  <pic:blipFill>
+                    <a:blip r:embed="rId21"/>
+                    <a:stretch>
+                      <a:fillRect/>
+                    </a:stretch>
+                  </pic:blipFill>
+                  <pic:spPr>
+                    <a:xfrm>
+                      <a:off x="0" y="0"/>
+                      <a:ext cx="2765383" cy="388272"/>
+                    </a:xfrm>
+                    <a:prstGeom prst="rect">
+                      <a:avLst/>
+                    </a:prstGeom>
+                  </pic:spPr>
+                </pic:pic>
+              </a:graphicData>
+            </a:graphic>
+          </wp:inline>
+        </w:drawing>
+      </w:r>
+    </w:p>
+    <w:p>
+      <w:pPr>
+        <w:numPr>
+          <w:ilvl w:val="0"/>
+          <w:numId w:val="5"/>
+        </w:numPr>
+      </w:pPr>
+      <w:r>
+        <w:t>Si se alcanzó el criterio de parada, terminar. En caso contrario, regresar al paso 2.</w:t>
+      </w:r>
+    </w:p>
+    <w:p>
+      <w:pPr>
+        <w:pStyle w:val="Ttulo1"/>
+      </w:pPr>
+      <w:r>
         <w:t>Implementación</w:t>
       </w:r>
     </w:p>
     <w:p>
-      <w:hyperlink r:id="rId9" w:history="1">
+      <w:pPr>
+        <w:rPr>
+          <w:lang w:val="en-GB"/>
+        </w:rPr>
+      </w:pPr>
+      <w:hyperlink r:id="rId22" w:history="1">
         <w:r>
           <w:rPr>
             <w:rStyle w:val="Hipervnculo"/>
@@ -1837,15 +3299,36 @@
       </w:hyperlink>
     </w:p>
     <w:p>
-      <w:hyperlink r:id="rId10" w:history="1">
+      <w:hyperlink r:id="rId23" w:history="1">
+        <w:r>
+          <w:rPr>
+            <w:rStyle w:val="Hipervnculo"/>
+            <w:lang w:val="en-GB"/>
+          </w:rPr>
+          <w:t>https://scikit-learn.org/1.6/auto_examples/multioutput/plot_classifier_chain_yeast.html</w:t>
+        </w:r>
+      </w:hyperlink>
+    </w:p>
+    <w:p>
+      <w:hyperlink r:id="rId24" w:history="1">
         <w:r>
           <w:rPr>
             <w:rStyle w:val="Hipervnculo"/>
           </w:rPr>
-          <w:t>https://scikit-learn.org/1.6/auto_examples/multioutput/plot_classifier_chain_yeast.html</w:t>
+          <w:t>https://www.youtube.com/watch?v=WOUMZatSiLM</w:t>
         </w:r>
       </w:hyperlink>
     </w:p>
+    <w:p>
+      <w:hyperlink r:id="rId25" w:history="1">
+        <w:r>
+          <w:rPr>
+            <w:rStyle w:val="Hipervnculo"/>
+          </w:rPr>
+          <w:t>https://github.com/IbraDje/PFCM</w:t>
+        </w:r>
+      </w:hyperlink>
+    </w:p>
     <w:p/>
     <w:p>
       <w:pPr>
@@ -1857,6 +3340,44 @@
       </w:r>
       <w:bookmarkEnd w:id="7"/>
     </w:p>
+    <w:p>
+      <w:pPr>
+        <w:pStyle w:val="Prrafodelista"/>
+        <w:numPr>
+          <w:ilvl w:val="0"/>
+          <w:numId w:val="4"/>
+        </w:numPr>
+      </w:pPr>
+      <w:r>
+        <w:t>Escribo en Ingles o español</w:t>
+      </w:r>
+    </w:p>
+    <w:p>
+      <w:pPr>
+        <w:pStyle w:val="Prrafodelista"/>
+        <w:numPr>
+          <w:ilvl w:val="0"/>
+          <w:numId w:val="4"/>
+        </w:numPr>
+      </w:pPr>
+      <w:r>
+        <w:t>Porque necesito escalar los datos, que significa escalar el dataset</w:t>
+      </w:r>
+    </w:p>
+    <w:p>
+      <w:pPr>
+        <w:pStyle w:val="Prrafodelista"/>
+        <w:numPr>
+          <w:ilvl w:val="0"/>
+          <w:numId w:val="4"/>
+        </w:numPr>
+      </w:pPr>
+      <w:r>
+        <w:t>OneVSRest classifier</w:t>
+      </w:r>
+    </w:p>
+    <w:p/>
+    <w:p/>
     <w:bookmarkStart w:id="8" w:name="_Toc187775310" w:displacedByCustomXml="next"/>
     <w:sdt>
       <w:sdtPr>
@@ -1905,6 +3426,9 @@
                 <w:fldChar w:fldCharType="begin"/>
               </w:r>
               <w:r>
+                <w:rPr>
+                  <w:lang w:val="en-GB"/>
+                </w:rPr>
                 <w:instrText>BIBLIOGRAPHY</w:instrText>
               </w:r>
               <w:r>
@@ -1913,15 +3437,43 @@
               <w:r>
                 <w:rPr>
                   <w:noProof/>
+                  <w:lang w:val="en-GB"/>
                 </w:rPr>
-                <w:t xml:space="preserve">Dembczynski, K., Waegeman, W., Cheng, W., &amp; Hüllermeier, E. (2010). </w:t>
+                <w:t xml:space="preserve">Bezdek, J. C., Ehrlich, R., &amp; Full, W. (1984). FCM: The Fuzzy c-Means Clustering Algorithm. </w:t>
+              </w:r>
+              <w:r>
+                <w:rPr>
+                  <w:i/>
+                  <w:iCs/>
+                  <w:noProof/>
+                  <w:lang w:val="en-GB"/>
+                </w:rPr>
+                <w:t>Computers &amp; Geosciences 10 (2-3)</w:t>
               </w:r>
               <w:r>
                 <w:rPr>
                   <w:noProof/>
                   <w:lang w:val="en-GB"/>
                 </w:rPr>
-                <w:t xml:space="preserve">On label dependence in multi-label classification. </w:t>
+                <w:t>, 191-203.</w:t>
+              </w:r>
+            </w:p>
+            <w:p>
+              <w:pPr>
+                <w:pStyle w:val="Bibliografa"/>
+                <w:ind w:left="720" w:hanging="720"/>
+                <w:rPr>
+                  <w:noProof/>
+                  <w:lang w:val="en-GB"/>
+                </w:rPr>
+              </w:pPr>
+              <w:r>
+                <w:rPr>
+                  <w:noProof/>
+                  <w:lang w:val="en-GB"/>
+                </w:rPr>
+                <w:lastRenderedPageBreak/>
+                <w:t xml:space="preserve">Dembczynski, K., Waegeman, W., Cheng, W., &amp; Hüllermeier, E. (2010). On label dependence in multi-label classification. </w:t>
               </w:r>
               <w:r>
                 <w:rPr>
@@ -1954,7 +3506,7 @@
                   <w:noProof/>
                   <w:lang w:val="en-GB"/>
                 </w:rPr>
-                <w:t xml:space="preserve">Read, J., Pfahringer, B., Holmes, G., &amp; Frank, E. (2009). Classifier Chains for Multi-label Classification. In W. G.-T. Buntine, </w:t>
+                <w:t xml:space="preserve">Read, J., Pfahringer, B., Holmes, G., &amp; Frank, E. (2009). Classifier Chains for Multi-label Classification. En W. G.-T. Buntine, </w:t>
               </w:r>
               <w:r>
                 <w:rPr>
@@ -1970,7 +3522,7 @@
                   <w:noProof/>
                   <w:lang w:val="en-GB"/>
                 </w:rPr>
-                <w:t xml:space="preserve"> (p. Volumen 5782). Springer, Berlin, Heidelberg.</w:t>
+                <w:t xml:space="preserve"> (pág. Volumen 5782). Springer, Berlin, Heidelberg.</w:t>
               </w:r>
             </w:p>
             <w:p>
@@ -2007,6 +3559,39 @@
               </w:r>
             </w:p>
             <w:p>
+              <w:pPr>
+                <w:pStyle w:val="Bibliografa"/>
+                <w:ind w:left="720" w:hanging="720"/>
+                <w:rPr>
+                  <w:noProof/>
+                  <w:lang w:val="en-GB"/>
+                </w:rPr>
+              </w:pPr>
+              <w:r>
+                <w:rPr>
+                  <w:noProof/>
+                  <w:lang w:val="en-GB"/>
+                </w:rPr>
+                <w:t xml:space="preserve">Zadeh, L. A. (1965). Fuzzy sets. </w:t>
+              </w:r>
+              <w:r>
+                <w:rPr>
+                  <w:i/>
+                  <w:iCs/>
+                  <w:noProof/>
+                  <w:lang w:val="en-GB"/>
+                </w:rPr>
+                <w:t>Information and Control</w:t>
+              </w:r>
+              <w:r>
+                <w:rPr>
+                  <w:noProof/>
+                  <w:lang w:val="en-GB"/>
+                </w:rPr>
+                <w:t>, 338-353.</w:t>
+              </w:r>
+            </w:p>
+            <w:p>
               <w:r>
                 <w:rPr>
                   <w:b/>
@@ -2026,12 +3611,7 @@
     <w:p/>
     <w:p/>
     <w:sectPr>
-      <w:headerReference w:type="even" r:id="rId11"/>
-      <w:headerReference w:type="default" r:id="rId12"/>
-      <w:footerReference w:type="even" r:id="rId13"/>
-      <w:footerReference w:type="default" r:id="rId14"/>
-      <w:headerReference w:type="first" r:id="rId15"/>
-      <w:footerReference w:type="first" r:id="rId16"/>
+      <w:type w:val="continuous"/>
       <w:pgSz w:w="11906" w:h="16838"/>
       <w:pgMar w:top="1417" w:right="1701" w:bottom="1417" w:left="1701" w:header="708" w:footer="708" w:gutter="0"/>
       <w:cols w:space="708"/>
@@ -2308,9 +3888,9 @@
       <w:lvlJc w:val="left"/>
       <w:pPr>
         <w:tabs>
-          <w:tab w:val="num" w:pos="720"/>
+          <w:tab w:val="num" w:pos="141"/>
         </w:tabs>
-        <w:ind w:left="720" w:hanging="360"/>
+        <w:ind w:left="141" w:hanging="360"/>
       </w:pPr>
       <w:rPr>
         <w:rFonts w:ascii="Symbol" w:hAnsi="Symbol" w:hint="default"/>
@@ -2324,9 +3904,9 @@
       <w:lvlJc w:val="left"/>
       <w:pPr>
         <w:tabs>
-          <w:tab w:val="num" w:pos="1440"/>
+          <w:tab w:val="num" w:pos="861"/>
         </w:tabs>
-        <w:ind w:left="1440" w:hanging="360"/>
+        <w:ind w:left="861" w:hanging="360"/>
       </w:pPr>
       <w:rPr>
         <w:rFonts w:ascii="Courier New" w:hAnsi="Courier New" w:hint="default"/>
@@ -2340,9 +3920,9 @@
       <w:lvlJc w:val="left"/>
       <w:pPr>
         <w:tabs>
-          <w:tab w:val="num" w:pos="2160"/>
+          <w:tab w:val="num" w:pos="1581"/>
         </w:tabs>
-        <w:ind w:left="2160" w:hanging="360"/>
+        <w:ind w:left="1581" w:hanging="360"/>
       </w:pPr>
       <w:rPr>
         <w:rFonts w:ascii="Wingdings" w:hAnsi="Wingdings" w:hint="default"/>
@@ -2356,9 +3936,9 @@
       <w:lvlJc w:val="left"/>
       <w:pPr>
         <w:tabs>
-          <w:tab w:val="num" w:pos="2880"/>
+          <w:tab w:val="num" w:pos="2301"/>
         </w:tabs>
-        <w:ind w:left="2880" w:hanging="360"/>
+        <w:ind w:left="2301" w:hanging="360"/>
       </w:pPr>
       <w:rPr>
         <w:rFonts w:ascii="Wingdings" w:hAnsi="Wingdings" w:hint="default"/>
@@ -2372,9 +3952,9 @@
       <w:lvlJc w:val="left"/>
       <w:pPr>
         <w:tabs>
-          <w:tab w:val="num" w:pos="3600"/>
+          <w:tab w:val="num" w:pos="3021"/>
         </w:tabs>
-        <w:ind w:left="3600" w:hanging="360"/>
+        <w:ind w:left="3021" w:hanging="360"/>
       </w:pPr>
       <w:rPr>
         <w:rFonts w:ascii="Wingdings" w:hAnsi="Wingdings" w:hint="default"/>
@@ -2388,9 +3968,9 @@
       <w:lvlJc w:val="left"/>
       <w:pPr>
         <w:tabs>
-          <w:tab w:val="num" w:pos="4320"/>
+          <w:tab w:val="num" w:pos="3741"/>
         </w:tabs>
-        <w:ind w:left="4320" w:hanging="360"/>
+        <w:ind w:left="3741" w:hanging="360"/>
       </w:pPr>
       <w:rPr>
         <w:rFonts w:ascii="Wingdings" w:hAnsi="Wingdings" w:hint="default"/>
@@ -2404,9 +3984,9 @@
       <w:lvlJc w:val="left"/>
       <w:pPr>
         <w:tabs>
-          <w:tab w:val="num" w:pos="5040"/>
+          <w:tab w:val="num" w:pos="4461"/>
         </w:tabs>
-        <w:ind w:left="5040" w:hanging="360"/>
+        <w:ind w:left="4461" w:hanging="360"/>
       </w:pPr>
       <w:rPr>
         <w:rFonts w:ascii="Wingdings" w:hAnsi="Wingdings" w:hint="default"/>
@@ -2420,9 +4000,9 @@
       <w:lvlJc w:val="left"/>
       <w:pPr>
         <w:tabs>
-          <w:tab w:val="num" w:pos="5760"/>
+          <w:tab w:val="num" w:pos="5181"/>
         </w:tabs>
-        <w:ind w:left="5760" w:hanging="360"/>
+        <w:ind w:left="5181" w:hanging="360"/>
       </w:pPr>
       <w:rPr>
         <w:rFonts w:ascii="Wingdings" w:hAnsi="Wingdings" w:hint="default"/>
@@ -2436,9 +4016,9 @@
       <w:lvlJc w:val="left"/>
       <w:pPr>
         <w:tabs>
-          <w:tab w:val="num" w:pos="6480"/>
+          <w:tab w:val="num" w:pos="5901"/>
         </w:tabs>
-        <w:ind w:left="6480" w:hanging="360"/>
+        <w:ind w:left="5901" w:hanging="360"/>
       </w:pPr>
       <w:rPr>
         <w:rFonts w:ascii="Wingdings" w:hAnsi="Wingdings" w:hint="default"/>
@@ -2447,9 +4027,380 @@
     </w:lvl>
   </w:abstractNum>
   <w:abstractNum w:abstractNumId="1" w15:restartNumberingAfterBreak="0">
+    <w:nsid w:val="3C891C2C"/>
+    <w:multiLevelType w:val="hybridMultilevel"/>
+    <w:tmpl w:val="08BA0238"/>
+    <w:lvl w:ilvl="0" w:tplc="28107A80">
+      <w:numFmt w:val="bullet"/>
+      <w:lvlText w:val="-"/>
+      <w:lvlJc w:val="left"/>
+      <w:pPr>
+        <w:ind w:left="720" w:hanging="360"/>
+      </w:pPr>
+      <w:rPr>
+        <w:rFonts w:ascii="Aptos" w:eastAsiaTheme="minorHAnsi" w:hAnsi="Aptos" w:cstheme="minorBidi" w:hint="default"/>
+      </w:rPr>
+    </w:lvl>
+    <w:lvl w:ilvl="1" w:tplc="0C0A0003" w:tentative="1">
+      <w:start w:val="1"/>
+      <w:numFmt w:val="bullet"/>
+      <w:lvlText w:val="o"/>
+      <w:lvlJc w:val="left"/>
+      <w:pPr>
+        <w:ind w:left="1440" w:hanging="360"/>
+      </w:pPr>
+      <w:rPr>
+        <w:rFonts w:ascii="Courier New" w:hAnsi="Courier New" w:cs="Courier New" w:hint="default"/>
+      </w:rPr>
+    </w:lvl>
+    <w:lvl w:ilvl="2" w:tplc="0C0A0005" w:tentative="1">
+      <w:start w:val="1"/>
+      <w:numFmt w:val="bullet"/>
+      <w:lvlText w:val=""/>
+      <w:lvlJc w:val="left"/>
+      <w:pPr>
+        <w:ind w:left="2160" w:hanging="360"/>
+      </w:pPr>
+      <w:rPr>
+        <w:rFonts w:ascii="Wingdings" w:hAnsi="Wingdings" w:hint="default"/>
+      </w:rPr>
+    </w:lvl>
+    <w:lvl w:ilvl="3" w:tplc="0C0A0001" w:tentative="1">
+      <w:start w:val="1"/>
+      <w:numFmt w:val="bullet"/>
+      <w:lvlText w:val=""/>
+      <w:lvlJc w:val="left"/>
+      <w:pPr>
+        <w:ind w:left="2880" w:hanging="360"/>
+      </w:pPr>
+      <w:rPr>
+        <w:rFonts w:ascii="Symbol" w:hAnsi="Symbol" w:hint="default"/>
+      </w:rPr>
+    </w:lvl>
+    <w:lvl w:ilvl="4" w:tplc="0C0A0003" w:tentative="1">
+      <w:start w:val="1"/>
+      <w:numFmt w:val="bullet"/>
+      <w:lvlText w:val="o"/>
+      <w:lvlJc w:val="left"/>
+      <w:pPr>
+        <w:ind w:left="3600" w:hanging="360"/>
+      </w:pPr>
+      <w:rPr>
+        <w:rFonts w:ascii="Courier New" w:hAnsi="Courier New" w:cs="Courier New" w:hint="default"/>
+      </w:rPr>
+    </w:lvl>
+    <w:lvl w:ilvl="5" w:tplc="0C0A0005" w:tentative="1">
+      <w:start w:val="1"/>
+      <w:numFmt w:val="bullet"/>
+      <w:lvlText w:val=""/>
+      <w:lvlJc w:val="left"/>
+      <w:pPr>
+        <w:ind w:left="4320" w:hanging="360"/>
+      </w:pPr>
+      <w:rPr>
+        <w:rFonts w:ascii="Wingdings" w:hAnsi="Wingdings" w:hint="default"/>
+      </w:rPr>
+    </w:lvl>
+    <w:lvl w:ilvl="6" w:tplc="0C0A0001" w:tentative="1">
+      <w:start w:val="1"/>
+      <w:numFmt w:val="bullet"/>
+      <w:lvlText w:val=""/>
+      <w:lvlJc w:val="left"/>
+      <w:pPr>
+        <w:ind w:left="5040" w:hanging="360"/>
+      </w:pPr>
+      <w:rPr>
+        <w:rFonts w:ascii="Symbol" w:hAnsi="Symbol" w:hint="default"/>
+      </w:rPr>
+    </w:lvl>
+    <w:lvl w:ilvl="7" w:tplc="0C0A0003" w:tentative="1">
+      <w:start w:val="1"/>
+      <w:numFmt w:val="bullet"/>
+      <w:lvlText w:val="o"/>
+      <w:lvlJc w:val="left"/>
+      <w:pPr>
+        <w:ind w:left="5760" w:hanging="360"/>
+      </w:pPr>
+      <w:rPr>
+        <w:rFonts w:ascii="Courier New" w:hAnsi="Courier New" w:cs="Courier New" w:hint="default"/>
+      </w:rPr>
+    </w:lvl>
+    <w:lvl w:ilvl="8" w:tplc="0C0A0005" w:tentative="1">
+      <w:start w:val="1"/>
+      <w:numFmt w:val="bullet"/>
+      <w:lvlText w:val=""/>
+      <w:lvlJc w:val="left"/>
+      <w:pPr>
+        <w:ind w:left="6480" w:hanging="360"/>
+      </w:pPr>
+      <w:rPr>
+        <w:rFonts w:ascii="Wingdings" w:hAnsi="Wingdings" w:hint="default"/>
+      </w:rPr>
+    </w:lvl>
+  </w:abstractNum>
+  <w:abstractNum w:abstractNumId="2" w15:restartNumberingAfterBreak="0">
+    <w:nsid w:val="3DB910EA"/>
+    <w:multiLevelType w:val="multilevel"/>
+    <w:tmpl w:val="3758993A"/>
+    <w:lvl w:ilvl="0">
+      <w:start w:val="1"/>
+      <w:numFmt w:val="decimal"/>
+      <w:lvlText w:val="%1."/>
+      <w:lvlJc w:val="left"/>
+      <w:pPr>
+        <w:tabs>
+          <w:tab w:val="num" w:pos="720"/>
+        </w:tabs>
+        <w:ind w:left="720" w:hanging="360"/>
+      </w:pPr>
+    </w:lvl>
+    <w:lvl w:ilvl="1" w:tentative="1">
+      <w:start w:val="1"/>
+      <w:numFmt w:val="decimal"/>
+      <w:lvlText w:val="%2."/>
+      <w:lvlJc w:val="left"/>
+      <w:pPr>
+        <w:tabs>
+          <w:tab w:val="num" w:pos="1440"/>
+        </w:tabs>
+        <w:ind w:left="1440" w:hanging="360"/>
+      </w:pPr>
+    </w:lvl>
+    <w:lvl w:ilvl="2" w:tentative="1">
+      <w:start w:val="1"/>
+      <w:numFmt w:val="decimal"/>
+      <w:lvlText w:val="%3."/>
+      <w:lvlJc w:val="left"/>
+      <w:pPr>
+        <w:tabs>
+          <w:tab w:val="num" w:pos="2160"/>
+        </w:tabs>
+        <w:ind w:left="2160" w:hanging="360"/>
+      </w:pPr>
+    </w:lvl>
+    <w:lvl w:ilvl="3" w:tentative="1">
+      <w:start w:val="1"/>
+      <w:numFmt w:val="decimal"/>
+      <w:lvlText w:val="%4."/>
+      <w:lvlJc w:val="left"/>
+      <w:pPr>
+        <w:tabs>
+          <w:tab w:val="num" w:pos="2880"/>
+        </w:tabs>
+        <w:ind w:left="2880" w:hanging="360"/>
+      </w:pPr>
+    </w:lvl>
+    <w:lvl w:ilvl="4" w:tentative="1">
+      <w:start w:val="1"/>
+      <w:numFmt w:val="decimal"/>
+      <w:lvlText w:val="%5."/>
+      <w:lvlJc w:val="left"/>
+      <w:pPr>
+        <w:tabs>
+          <w:tab w:val="num" w:pos="3600"/>
+        </w:tabs>
+        <w:ind w:left="3600" w:hanging="360"/>
+      </w:pPr>
+    </w:lvl>
+    <w:lvl w:ilvl="5" w:tentative="1">
+      <w:start w:val="1"/>
+      <w:numFmt w:val="decimal"/>
+      <w:lvlText w:val="%6."/>
+      <w:lvlJc w:val="left"/>
+      <w:pPr>
+        <w:tabs>
+          <w:tab w:val="num" w:pos="4320"/>
+        </w:tabs>
+        <w:ind w:left="4320" w:hanging="360"/>
+      </w:pPr>
+    </w:lvl>
+    <w:lvl w:ilvl="6" w:tentative="1">
+      <w:start w:val="1"/>
+      <w:numFmt w:val="decimal"/>
+      <w:lvlText w:val="%7."/>
+      <w:lvlJc w:val="left"/>
+      <w:pPr>
+        <w:tabs>
+          <w:tab w:val="num" w:pos="5040"/>
+        </w:tabs>
+        <w:ind w:left="5040" w:hanging="360"/>
+      </w:pPr>
+    </w:lvl>
+    <w:lvl w:ilvl="7" w:tentative="1">
+      <w:start w:val="1"/>
+      <w:numFmt w:val="decimal"/>
+      <w:lvlText w:val="%8."/>
+      <w:lvlJc w:val="left"/>
+      <w:pPr>
+        <w:tabs>
+          <w:tab w:val="num" w:pos="5760"/>
+        </w:tabs>
+        <w:ind w:left="5760" w:hanging="360"/>
+      </w:pPr>
+    </w:lvl>
+    <w:lvl w:ilvl="8" w:tentative="1">
+      <w:start w:val="1"/>
+      <w:numFmt w:val="decimal"/>
+      <w:lvlText w:val="%9."/>
+      <w:lvlJc w:val="left"/>
+      <w:pPr>
+        <w:tabs>
+          <w:tab w:val="num" w:pos="6480"/>
+        </w:tabs>
+        <w:ind w:left="6480" w:hanging="360"/>
+      </w:pPr>
+    </w:lvl>
+  </w:abstractNum>
+  <w:abstractNum w:abstractNumId="3" w15:restartNumberingAfterBreak="0">
     <w:nsid w:val="4FBC2BD4"/>
     <w:multiLevelType w:val="multilevel"/>
-    <w:tmpl w:val="58508380"/>
+    <w:tmpl w:val="66D8FBC6"/>
+    <w:lvl w:ilvl="0">
+      <w:start w:val="1"/>
+      <w:numFmt w:val="bullet"/>
+      <w:lvlText w:val=""/>
+      <w:lvlJc w:val="left"/>
+      <w:pPr>
+        <w:tabs>
+          <w:tab w:val="num" w:pos="720"/>
+        </w:tabs>
+        <w:ind w:left="720" w:hanging="360"/>
+      </w:pPr>
+      <w:rPr>
+        <w:rFonts w:ascii="Symbol" w:hAnsi="Symbol" w:hint="default"/>
+        <w:sz w:val="20"/>
+      </w:rPr>
+    </w:lvl>
+    <w:lvl w:ilvl="1">
+      <w:start w:val="1"/>
+      <w:numFmt w:val="decimal"/>
+      <w:lvlText w:val="%2."/>
+      <w:lvlJc w:val="left"/>
+      <w:pPr>
+        <w:ind w:left="785" w:hanging="360"/>
+      </w:pPr>
+      <w:rPr>
+        <w:rFonts w:hint="default"/>
+        <w:b/>
+      </w:rPr>
+    </w:lvl>
+    <w:lvl w:ilvl="2" w:tentative="1">
+      <w:start w:val="1"/>
+      <w:numFmt w:val="bullet"/>
+      <w:lvlText w:val=""/>
+      <w:lvlJc w:val="left"/>
+      <w:pPr>
+        <w:tabs>
+          <w:tab w:val="num" w:pos="2160"/>
+        </w:tabs>
+        <w:ind w:left="2160" w:hanging="360"/>
+      </w:pPr>
+      <w:rPr>
+        <w:rFonts w:ascii="Wingdings" w:hAnsi="Wingdings" w:hint="default"/>
+        <w:sz w:val="20"/>
+      </w:rPr>
+    </w:lvl>
+    <w:lvl w:ilvl="3" w:tentative="1">
+      <w:start w:val="1"/>
+      <w:numFmt w:val="bullet"/>
+      <w:lvlText w:val=""/>
+      <w:lvlJc w:val="left"/>
+      <w:pPr>
+        <w:tabs>
+          <w:tab w:val="num" w:pos="2880"/>
+        </w:tabs>
+        <w:ind w:left="2880" w:hanging="360"/>
+      </w:pPr>
+      <w:rPr>
+        <w:rFonts w:ascii="Wingdings" w:hAnsi="Wingdings" w:hint="default"/>
+        <w:sz w:val="20"/>
+      </w:rPr>
+    </w:lvl>
+    <w:lvl w:ilvl="4" w:tentative="1">
+      <w:start w:val="1"/>
+      <w:numFmt w:val="bullet"/>
+      <w:lvlText w:val=""/>
+      <w:lvlJc w:val="left"/>
+      <w:pPr>
+        <w:tabs>
+          <w:tab w:val="num" w:pos="3600"/>
+        </w:tabs>
+        <w:ind w:left="3600" w:hanging="360"/>
+      </w:pPr>
+      <w:rPr>
+        <w:rFonts w:ascii="Wingdings" w:hAnsi="Wingdings" w:hint="default"/>
+        <w:sz w:val="20"/>
+      </w:rPr>
+    </w:lvl>
+    <w:lvl w:ilvl="5" w:tentative="1">
+      <w:start w:val="1"/>
+      <w:numFmt w:val="bullet"/>
+      <w:lvlText w:val=""/>
+      <w:lvlJc w:val="left"/>
+      <w:pPr>
+        <w:tabs>
+          <w:tab w:val="num" w:pos="4320"/>
+        </w:tabs>
+        <w:ind w:left="4320" w:hanging="360"/>
+      </w:pPr>
+      <w:rPr>
+        <w:rFonts w:ascii="Wingdings" w:hAnsi="Wingdings" w:hint="default"/>
+        <w:sz w:val="20"/>
+      </w:rPr>
+    </w:lvl>
+    <w:lvl w:ilvl="6" w:tentative="1">
+      <w:start w:val="1"/>
+      <w:numFmt w:val="bullet"/>
+      <w:lvlText w:val=""/>
+      <w:lvlJc w:val="left"/>
+      <w:pPr>
+        <w:tabs>
+          <w:tab w:val="num" w:pos="5040"/>
+        </w:tabs>
+        <w:ind w:left="5040" w:hanging="360"/>
+      </w:pPr>
+      <w:rPr>
+        <w:rFonts w:ascii="Wingdings" w:hAnsi="Wingdings" w:hint="default"/>
+        <w:sz w:val="20"/>
+      </w:rPr>
+    </w:lvl>
+    <w:lvl w:ilvl="7" w:tentative="1">
+      <w:start w:val="1"/>
+      <w:numFmt w:val="bullet"/>
+      <w:lvlText w:val=""/>
+      <w:lvlJc w:val="left"/>
+      <w:pPr>
+        <w:tabs>
+          <w:tab w:val="num" w:pos="5760"/>
+        </w:tabs>
+        <w:ind w:left="5760" w:hanging="360"/>
+      </w:pPr>
+      <w:rPr>
+        <w:rFonts w:ascii="Wingdings" w:hAnsi="Wingdings" w:hint="default"/>
+        <w:sz w:val="20"/>
+      </w:rPr>
+    </w:lvl>
+    <w:lvl w:ilvl="8" w:tentative="1">
+      <w:start w:val="1"/>
+      <w:numFmt w:val="bullet"/>
+      <w:lvlText w:val=""/>
+      <w:lvlJc w:val="left"/>
+      <w:pPr>
+        <w:tabs>
+          <w:tab w:val="num" w:pos="6480"/>
+        </w:tabs>
+        <w:ind w:left="6480" w:hanging="360"/>
+      </w:pPr>
+      <w:rPr>
+        <w:rFonts w:ascii="Wingdings" w:hAnsi="Wingdings" w:hint="default"/>
+        <w:sz w:val="20"/>
+      </w:rPr>
+    </w:lvl>
+  </w:abstractNum>
+  <w:abstractNum w:abstractNumId="4" w15:restartNumberingAfterBreak="0">
+    <w:nsid w:val="582705FB"/>
+    <w:multiLevelType w:val="multilevel"/>
+    <w:tmpl w:val="5C84C284"/>
     <w:lvl w:ilvl="0">
       <w:start w:val="1"/>
       <w:numFmt w:val="bullet"/>
@@ -2595,163 +4546,20 @@
       </w:rPr>
     </w:lvl>
   </w:abstractNum>
-  <w:abstractNum w:abstractNumId="2" w15:restartNumberingAfterBreak="0">
-    <w:nsid w:val="582705FB"/>
-    <w:multiLevelType w:val="multilevel"/>
-    <w:tmpl w:val="5C84C284"/>
-    <w:lvl w:ilvl="0">
-      <w:start w:val="1"/>
-      <w:numFmt w:val="bullet"/>
-      <w:lvlText w:val=""/>
-      <w:lvlJc w:val="left"/>
-      <w:pPr>
-        <w:tabs>
-          <w:tab w:val="num" w:pos="720"/>
-        </w:tabs>
-        <w:ind w:left="720" w:hanging="360"/>
-      </w:pPr>
-      <w:rPr>
-        <w:rFonts w:ascii="Symbol" w:hAnsi="Symbol" w:hint="default"/>
-        <w:sz w:val="20"/>
-      </w:rPr>
-    </w:lvl>
-    <w:lvl w:ilvl="1" w:tentative="1">
-      <w:start w:val="1"/>
-      <w:numFmt w:val="bullet"/>
-      <w:lvlText w:val="o"/>
-      <w:lvlJc w:val="left"/>
-      <w:pPr>
-        <w:tabs>
-          <w:tab w:val="num" w:pos="1440"/>
-        </w:tabs>
-        <w:ind w:left="1440" w:hanging="360"/>
-      </w:pPr>
-      <w:rPr>
-        <w:rFonts w:ascii="Courier New" w:hAnsi="Courier New" w:hint="default"/>
-        <w:sz w:val="20"/>
-      </w:rPr>
-    </w:lvl>
-    <w:lvl w:ilvl="2" w:tentative="1">
-      <w:start w:val="1"/>
-      <w:numFmt w:val="bullet"/>
-      <w:lvlText w:val=""/>
-      <w:lvlJc w:val="left"/>
-      <w:pPr>
-        <w:tabs>
-          <w:tab w:val="num" w:pos="2160"/>
-        </w:tabs>
-        <w:ind w:left="2160" w:hanging="360"/>
-      </w:pPr>
-      <w:rPr>
-        <w:rFonts w:ascii="Wingdings" w:hAnsi="Wingdings" w:hint="default"/>
-        <w:sz w:val="20"/>
-      </w:rPr>
-    </w:lvl>
-    <w:lvl w:ilvl="3" w:tentative="1">
-      <w:start w:val="1"/>
-      <w:numFmt w:val="bullet"/>
-      <w:lvlText w:val=""/>
-      <w:lvlJc w:val="left"/>
-      <w:pPr>
-        <w:tabs>
-          <w:tab w:val="num" w:pos="2880"/>
-        </w:tabs>
-        <w:ind w:left="2880" w:hanging="360"/>
-      </w:pPr>
-      <w:rPr>
-        <w:rFonts w:ascii="Wingdings" w:hAnsi="Wingdings" w:hint="default"/>
-        <w:sz w:val="20"/>
-      </w:rPr>
-    </w:lvl>
-    <w:lvl w:ilvl="4" w:tentative="1">
-      <w:start w:val="1"/>
-      <w:numFmt w:val="bullet"/>
-      <w:lvlText w:val=""/>
-      <w:lvlJc w:val="left"/>
-      <w:pPr>
-        <w:tabs>
-          <w:tab w:val="num" w:pos="3600"/>
-        </w:tabs>
-        <w:ind w:left="3600" w:hanging="360"/>
-      </w:pPr>
-      <w:rPr>
-        <w:rFonts w:ascii="Wingdings" w:hAnsi="Wingdings" w:hint="default"/>
-        <w:sz w:val="20"/>
-      </w:rPr>
-    </w:lvl>
-    <w:lvl w:ilvl="5" w:tentative="1">
-      <w:start w:val="1"/>
-      <w:numFmt w:val="bullet"/>
-      <w:lvlText w:val=""/>
-      <w:lvlJc w:val="left"/>
-      <w:pPr>
-        <w:tabs>
-          <w:tab w:val="num" w:pos="4320"/>
-        </w:tabs>
-        <w:ind w:left="4320" w:hanging="360"/>
-      </w:pPr>
-      <w:rPr>
-        <w:rFonts w:ascii="Wingdings" w:hAnsi="Wingdings" w:hint="default"/>
-        <w:sz w:val="20"/>
-      </w:rPr>
-    </w:lvl>
-    <w:lvl w:ilvl="6" w:tentative="1">
-      <w:start w:val="1"/>
-      <w:numFmt w:val="bullet"/>
-      <w:lvlText w:val=""/>
-      <w:lvlJc w:val="left"/>
-      <w:pPr>
-        <w:tabs>
-          <w:tab w:val="num" w:pos="5040"/>
-        </w:tabs>
-        <w:ind w:left="5040" w:hanging="360"/>
-      </w:pPr>
-      <w:rPr>
-        <w:rFonts w:ascii="Wingdings" w:hAnsi="Wingdings" w:hint="default"/>
-        <w:sz w:val="20"/>
-      </w:rPr>
-    </w:lvl>
-    <w:lvl w:ilvl="7" w:tentative="1">
-      <w:start w:val="1"/>
-      <w:numFmt w:val="bullet"/>
-      <w:lvlText w:val=""/>
-      <w:lvlJc w:val="left"/>
-      <w:pPr>
-        <w:tabs>
-          <w:tab w:val="num" w:pos="5760"/>
-        </w:tabs>
-        <w:ind w:left="5760" w:hanging="360"/>
-      </w:pPr>
-      <w:rPr>
-        <w:rFonts w:ascii="Wingdings" w:hAnsi="Wingdings" w:hint="default"/>
-        <w:sz w:val="20"/>
-      </w:rPr>
-    </w:lvl>
-    <w:lvl w:ilvl="8" w:tentative="1">
-      <w:start w:val="1"/>
-      <w:numFmt w:val="bullet"/>
-      <w:lvlText w:val=""/>
-      <w:lvlJc w:val="left"/>
-      <w:pPr>
-        <w:tabs>
-          <w:tab w:val="num" w:pos="6480"/>
-        </w:tabs>
-        <w:ind w:left="6480" w:hanging="360"/>
-      </w:pPr>
-      <w:rPr>
-        <w:rFonts w:ascii="Wingdings" w:hAnsi="Wingdings" w:hint="default"/>
-        <w:sz w:val="20"/>
-      </w:rPr>
-    </w:lvl>
-  </w:abstractNum>
   <w:num w:numId="1" w16cid:durableId="501552501">
-    <w:abstractNumId w:val="1"/>
+    <w:abstractNumId w:val="3"/>
   </w:num>
   <w:num w:numId="2" w16cid:durableId="1820615066">
-    <w:abstractNumId w:val="2"/>
+    <w:abstractNumId w:val="4"/>
   </w:num>
   <w:num w:numId="3" w16cid:durableId="1278902215">
     <w:abstractNumId w:val="0"/>
+  </w:num>
+  <w:num w:numId="4" w16cid:durableId="1344698342">
+    <w:abstractNumId w:val="1"/>
+  </w:num>
+  <w:num w:numId="5" w16cid:durableId="1842429935">
+    <w:abstractNumId w:val="2"/>
   </w:num>
 </w:numbering>
 </file>
@@ -3801,6 +5609,25 @@
       <w:shd w:val="clear" w:color="auto" w:fill="E1DFDD"/>
     </w:rPr>
   </w:style>
+  <w:style w:type="table" w:styleId="Tablaconcuadrcula">
+    <w:name w:val="Table Grid"/>
+    <w:basedOn w:val="Tablanormal"/>
+    <w:uiPriority w:val="39"/>
+    <w:rsid w:val="000E77C2"/>
+    <w:pPr>
+      <w:spacing w:after="0" w:line="240" w:lineRule="auto"/>
+    </w:pPr>
+    <w:tblPr>
+      <w:tblBorders>
+        <w:top w:val="single" w:sz="4" w:space="0" w:color="auto"/>
+        <w:left w:val="single" w:sz="4" w:space="0" w:color="auto"/>
+        <w:bottom w:val="single" w:sz="4" w:space="0" w:color="auto"/>
+        <w:right w:val="single" w:sz="4" w:space="0" w:color="auto"/>
+        <w:insideH w:val="single" w:sz="4" w:space="0" w:color="auto"/>
+        <w:insideV w:val="single" w:sz="4" w:space="0" w:color="auto"/>
+      </w:tblBorders>
+    </w:tblPr>
+  </w:style>
 </w:styles>
 </file>
 
@@ -4196,11 +6023,85 @@
     <b:Pages>1-2</b:Pages>
     <b:RefOrder>3</b:RefOrder>
   </b:Source>
+  <b:Source>
+    <b:Tag>Zad65</b:Tag>
+    <b:SourceType>JournalArticle</b:SourceType>
+    <b:Guid>{5FE18A3F-D821-4DB7-965E-8444881C9594}</b:Guid>
+    <b:Author>
+      <b:Author>
+        <b:NameList>
+          <b:Person>
+            <b:Last>Zadeh</b:Last>
+            <b:First>L.</b:First>
+            <b:Middle>A.</b:Middle>
+          </b:Person>
+        </b:NameList>
+      </b:Author>
+    </b:Author>
+    <b:Title>Fuzzy sets</b:Title>
+    <b:JournalName> Information and Control</b:JournalName>
+    <b:Year>1965</b:Year>
+    <b:Pages>338-353</b:Pages>
+    <b:RefOrder>4</b:RefOrder>
+  </b:Source>
+  <b:Source>
+    <b:Tag>Bez84</b:Tag>
+    <b:SourceType>JournalArticle</b:SourceType>
+    <b:Guid>{8D7E1078-7F5F-4502-BB2E-9CC1CAE5E824}</b:Guid>
+    <b:Author>
+      <b:Author>
+        <b:NameList>
+          <b:Person>
+            <b:Last>Bezdek</b:Last>
+            <b:First>James</b:First>
+            <b:Middle>C.</b:Middle>
+          </b:Person>
+          <b:Person>
+            <b:Last>Ehrlich</b:Last>
+            <b:First>Robert</b:First>
+          </b:Person>
+          <b:Person>
+            <b:Last>Full</b:Last>
+            <b:First>William</b:First>
+          </b:Person>
+        </b:NameList>
+      </b:Author>
+    </b:Author>
+    <b:Title>FCM: The Fuzzy c-Means Clustering Algorithm</b:Title>
+    <b:JournalName>Computers &amp; Geosciences 10 (2-3)</b:JournalName>
+    <b:Year>1984</b:Year>
+    <b:Pages>191-203</b:Pages>
+    <b:RefOrder>5</b:RefOrder>
+  </b:Source>
+  <b:Source>
+    <b:Tag>Kri93</b:Tag>
+    <b:SourceType>JournalArticle</b:SourceType>
+    <b:Guid>{B6ABE6C8-390F-402F-9D68-3CFEC09C3200}</b:Guid>
+    <b:Author>
+      <b:Author>
+        <b:NameList>
+          <b:Person>
+            <b:Last>Krishnapuram</b:Last>
+            <b:First>Raghu</b:First>
+          </b:Person>
+          <b:Person>
+            <b:Last>Keller</b:Last>
+            <b:First>James</b:First>
+            <b:Middle>M.</b:Middle>
+          </b:Person>
+        </b:NameList>
+      </b:Author>
+    </b:Author>
+    <b:Title>A Possibilistic Approach to Clustering</b:Title>
+    <b:JournalName>IEEE Transactions on Fuzzy Systems </b:JournalName>
+    <b:Year>1993</b:Year>
+    <b:RefOrder>6</b:RefOrder>
+  </b:Source>
 </b:Sources>
 </file>
 
 <file path=customXml/itemProps1.xml><?xml version="1.0" encoding="utf-8"?>
-<ds:datastoreItem xmlns:ds="http://schemas.openxmlformats.org/officeDocument/2006/customXml" ds:itemID="{902D6984-2497-4322-8172-2B53513841E2}">
+<ds:datastoreItem xmlns:ds="http://schemas.openxmlformats.org/officeDocument/2006/customXml" ds:itemID="{D8744A4C-C2FB-4516-9B50-EE26C95CFA6D}">
   <ds:schemaRefs>
     <ds:schemaRef ds:uri="http://schemas.openxmlformats.org/officeDocument/2006/bibliography"/>
   </ds:schemaRefs>

</xml_diff>

<commit_message>
docs(task1): add multilabel classification
</commit_message>
<xml_diff>
--- a/documentos/Tarea1-Investigación Preliminar.docx
+++ b/documentos/Tarea1-Investigación Preliminar.docx
@@ -135,6 +135,7 @@
         <w:br w:type="page"/>
       </w:r>
     </w:p>
+    <w:bookmarkStart w:id="0" w:name="_Toc187948526" w:displacedByCustomXml="next"/>
     <w:sdt>
       <w:sdtPr>
         <w:rPr>
@@ -163,6 +164,7 @@
           <w:r>
             <w:t>Contenido</w:t>
           </w:r>
+          <w:bookmarkEnd w:id="0"/>
         </w:p>
         <w:p>
           <w:pPr>
@@ -187,13 +189,13 @@
           <w:r>
             <w:fldChar w:fldCharType="separate"/>
           </w:r>
-          <w:hyperlink w:anchor="_Toc187775302" w:history="1">
+          <w:hyperlink w:anchor="_Toc187948526" w:history="1">
             <w:r>
               <w:rPr>
                 <w:rStyle w:val="Hipervnculo"/>
                 <w:noProof/>
               </w:rPr>
-              <w:t>Investigacion</w:t>
+              <w:t>Contenido</w:t>
             </w:r>
             <w:r>
               <w:rPr>
@@ -214,7 +216,7 @@
                 <w:noProof/>
                 <w:webHidden/>
               </w:rPr>
-              <w:instrText xml:space="preserve"> PAGEREF _Toc187775302 \h </w:instrText>
+              <w:instrText xml:space="preserve"> PAGEREF _Toc187948526 \h </w:instrText>
             </w:r>
             <w:r>
               <w:rPr>
@@ -234,7 +236,151 @@
                 <w:noProof/>
                 <w:webHidden/>
               </w:rPr>
-              <w:t>1</w:t>
+              <w:t>2</w:t>
+            </w:r>
+            <w:r>
+              <w:rPr>
+                <w:noProof/>
+                <w:webHidden/>
+              </w:rPr>
+              <w:fldChar w:fldCharType="end"/>
+            </w:r>
+          </w:hyperlink>
+        </w:p>
+        <w:p>
+          <w:pPr>
+            <w:pStyle w:val="TDC1"/>
+            <w:tabs>
+              <w:tab w:val="right" w:leader="dot" w:pos="8494"/>
+            </w:tabs>
+            <w:rPr>
+              <w:rFonts w:eastAsiaTheme="minorEastAsia"/>
+              <w:noProof/>
+              <w:sz w:val="24"/>
+              <w:szCs w:val="24"/>
+              <w:lang w:eastAsia="es-ES"/>
+            </w:rPr>
+          </w:pPr>
+          <w:hyperlink w:anchor="_Toc187948527" w:history="1">
+            <w:r>
+              <w:rPr>
+                <w:rStyle w:val="Hipervnculo"/>
+                <w:noProof/>
+              </w:rPr>
+              <w:t>Tabla de Versiones</w:t>
+            </w:r>
+            <w:r>
+              <w:rPr>
+                <w:noProof/>
+                <w:webHidden/>
+              </w:rPr>
+              <w:tab/>
+            </w:r>
+            <w:r>
+              <w:rPr>
+                <w:noProof/>
+                <w:webHidden/>
+              </w:rPr>
+              <w:fldChar w:fldCharType="begin"/>
+            </w:r>
+            <w:r>
+              <w:rPr>
+                <w:noProof/>
+                <w:webHidden/>
+              </w:rPr>
+              <w:instrText xml:space="preserve"> PAGEREF _Toc187948527 \h </w:instrText>
+            </w:r>
+            <w:r>
+              <w:rPr>
+                <w:noProof/>
+                <w:webHidden/>
+              </w:rPr>
+            </w:r>
+            <w:r>
+              <w:rPr>
+                <w:noProof/>
+                <w:webHidden/>
+              </w:rPr>
+              <w:fldChar w:fldCharType="separate"/>
+            </w:r>
+            <w:r>
+              <w:rPr>
+                <w:noProof/>
+                <w:webHidden/>
+              </w:rPr>
+              <w:t>2</w:t>
+            </w:r>
+            <w:r>
+              <w:rPr>
+                <w:noProof/>
+                <w:webHidden/>
+              </w:rPr>
+              <w:fldChar w:fldCharType="end"/>
+            </w:r>
+          </w:hyperlink>
+        </w:p>
+        <w:p>
+          <w:pPr>
+            <w:pStyle w:val="TDC1"/>
+            <w:tabs>
+              <w:tab w:val="right" w:leader="dot" w:pos="8494"/>
+            </w:tabs>
+            <w:rPr>
+              <w:rFonts w:eastAsiaTheme="minorEastAsia"/>
+              <w:noProof/>
+              <w:sz w:val="24"/>
+              <w:szCs w:val="24"/>
+              <w:lang w:eastAsia="es-ES"/>
+            </w:rPr>
+          </w:pPr>
+          <w:hyperlink w:anchor="_Toc187948528" w:history="1">
+            <w:r>
+              <w:rPr>
+                <w:rStyle w:val="Hipervnculo"/>
+                <w:noProof/>
+              </w:rPr>
+              <w:t>Investigación Algoritmo Classifier Chain</w:t>
+            </w:r>
+            <w:r>
+              <w:rPr>
+                <w:noProof/>
+                <w:webHidden/>
+              </w:rPr>
+              <w:tab/>
+            </w:r>
+            <w:r>
+              <w:rPr>
+                <w:noProof/>
+                <w:webHidden/>
+              </w:rPr>
+              <w:fldChar w:fldCharType="begin"/>
+            </w:r>
+            <w:r>
+              <w:rPr>
+                <w:noProof/>
+                <w:webHidden/>
+              </w:rPr>
+              <w:instrText xml:space="preserve"> PAGEREF _Toc187948528 \h </w:instrText>
+            </w:r>
+            <w:r>
+              <w:rPr>
+                <w:noProof/>
+                <w:webHidden/>
+              </w:rPr>
+            </w:r>
+            <w:r>
+              <w:rPr>
+                <w:noProof/>
+                <w:webHidden/>
+              </w:rPr>
+              <w:fldChar w:fldCharType="separate"/>
+            </w:r>
+            <w:r>
+              <w:rPr>
+                <w:noProof/>
+                <w:webHidden/>
+              </w:rPr>
+              <w:t>3</w:t>
             </w:r>
             <w:r>
               <w:rPr>
@@ -259,7 +405,7 @@
               <w:lang w:eastAsia="es-ES"/>
             </w:rPr>
           </w:pPr>
-          <w:hyperlink w:anchor="_Toc187775304" w:history="1">
+          <w:hyperlink w:anchor="_Toc187948530" w:history="1">
             <w:r>
               <w:rPr>
                 <w:rStyle w:val="Hipervnculo"/>
@@ -286,7 +432,7 @@
                 <w:noProof/>
                 <w:webHidden/>
               </w:rPr>
-              <w:instrText xml:space="preserve"> PAGEREF _Toc187775304 \h </w:instrText>
+              <w:instrText xml:space="preserve"> PAGEREF _Toc187948530 \h </w:instrText>
             </w:r>
             <w:r>
               <w:rPr>
@@ -306,7 +452,7 @@
                 <w:noProof/>
                 <w:webHidden/>
               </w:rPr>
-              <w:t>1</w:t>
+              <w:t>3</w:t>
             </w:r>
             <w:r>
               <w:rPr>
@@ -331,7 +477,7 @@
               <w:lang w:eastAsia="es-ES"/>
             </w:rPr>
           </w:pPr>
-          <w:hyperlink w:anchor="_Toc187775305" w:history="1">
+          <w:hyperlink w:anchor="_Toc187948531" w:history="1">
             <w:r>
               <w:rPr>
                 <w:rStyle w:val="Hipervnculo"/>
@@ -358,7 +504,7 @@
                 <w:noProof/>
                 <w:webHidden/>
               </w:rPr>
-              <w:instrText xml:space="preserve"> PAGEREF _Toc187775305 \h </w:instrText>
+              <w:instrText xml:space="preserve"> PAGEREF _Toc187948531 \h </w:instrText>
             </w:r>
             <w:r>
               <w:rPr>
@@ -378,7 +524,7 @@
                 <w:noProof/>
                 <w:webHidden/>
               </w:rPr>
-              <w:t>1</w:t>
+              <w:t>3</w:t>
             </w:r>
             <w:r>
               <w:rPr>
@@ -403,7 +549,7 @@
               <w:lang w:eastAsia="es-ES"/>
             </w:rPr>
           </w:pPr>
-          <w:hyperlink w:anchor="_Toc187775306" w:history="1">
+          <w:hyperlink w:anchor="_Toc187948532" w:history="1">
             <w:r>
               <w:rPr>
                 <w:rStyle w:val="Hipervnculo"/>
@@ -430,7 +576,7 @@
                 <w:noProof/>
                 <w:webHidden/>
               </w:rPr>
-              <w:instrText xml:space="preserve"> PAGEREF _Toc187775306 \h </w:instrText>
+              <w:instrText xml:space="preserve"> PAGEREF _Toc187948532 \h </w:instrText>
             </w:r>
             <w:r>
               <w:rPr>
@@ -450,7 +596,7 @@
                 <w:noProof/>
                 <w:webHidden/>
               </w:rPr>
-              <w:t>2</w:t>
+              <w:t>3</w:t>
             </w:r>
             <w:r>
               <w:rPr>
@@ -475,7 +621,7 @@
               <w:lang w:eastAsia="es-ES"/>
             </w:rPr>
           </w:pPr>
-          <w:hyperlink w:anchor="_Toc187775307" w:history="1">
+          <w:hyperlink w:anchor="_Toc187948533" w:history="1">
             <w:r>
               <w:rPr>
                 <w:rStyle w:val="Hipervnculo"/>
@@ -502,7 +648,7 @@
                 <w:noProof/>
                 <w:webHidden/>
               </w:rPr>
-              <w:instrText xml:space="preserve"> PAGEREF _Toc187775307 \h </w:instrText>
+              <w:instrText xml:space="preserve"> PAGEREF _Toc187948533 \h </w:instrText>
             </w:r>
             <w:r>
               <w:rPr>
@@ -522,7 +668,7 @@
                 <w:noProof/>
                 <w:webHidden/>
               </w:rPr>
-              <w:t>2</w:t>
+              <w:t>3</w:t>
             </w:r>
             <w:r>
               <w:rPr>
@@ -547,7 +693,7 @@
               <w:lang w:eastAsia="es-ES"/>
             </w:rPr>
           </w:pPr>
-          <w:hyperlink w:anchor="_Toc187775308" w:history="1">
+          <w:hyperlink w:anchor="_Toc187948534" w:history="1">
             <w:r>
               <w:rPr>
                 <w:rStyle w:val="Hipervnculo"/>
@@ -574,7 +720,7 @@
                 <w:noProof/>
                 <w:webHidden/>
               </w:rPr>
-              <w:instrText xml:space="preserve"> PAGEREF _Toc187775308 \h </w:instrText>
+              <w:instrText xml:space="preserve"> PAGEREF _Toc187948534 \h </w:instrText>
             </w:r>
             <w:r>
               <w:rPr>
@@ -594,7 +740,79 @@
                 <w:noProof/>
                 <w:webHidden/>
               </w:rPr>
-              <w:t>2</w:t>
+              <w:t>4</w:t>
+            </w:r>
+            <w:r>
+              <w:rPr>
+                <w:noProof/>
+                <w:webHidden/>
+              </w:rPr>
+              <w:fldChar w:fldCharType="end"/>
+            </w:r>
+          </w:hyperlink>
+        </w:p>
+        <w:p>
+          <w:pPr>
+            <w:pStyle w:val="TDC3"/>
+            <w:tabs>
+              <w:tab w:val="right" w:leader="dot" w:pos="8494"/>
+            </w:tabs>
+            <w:rPr>
+              <w:rFonts w:eastAsiaTheme="minorEastAsia"/>
+              <w:noProof/>
+              <w:sz w:val="24"/>
+              <w:szCs w:val="24"/>
+              <w:lang w:eastAsia="es-ES"/>
+            </w:rPr>
+          </w:pPr>
+          <w:hyperlink w:anchor="_Toc187948535" w:history="1">
+            <w:r>
+              <w:rPr>
+                <w:rStyle w:val="Hipervnculo"/>
+                <w:noProof/>
+              </w:rPr>
+              <w:t>Ejemplo</w:t>
+            </w:r>
+            <w:r>
+              <w:rPr>
+                <w:noProof/>
+                <w:webHidden/>
+              </w:rPr>
+              <w:tab/>
+            </w:r>
+            <w:r>
+              <w:rPr>
+                <w:noProof/>
+                <w:webHidden/>
+              </w:rPr>
+              <w:fldChar w:fldCharType="begin"/>
+            </w:r>
+            <w:r>
+              <w:rPr>
+                <w:noProof/>
+                <w:webHidden/>
+              </w:rPr>
+              <w:instrText xml:space="preserve"> PAGEREF _Toc187948535 \h </w:instrText>
+            </w:r>
+            <w:r>
+              <w:rPr>
+                <w:noProof/>
+                <w:webHidden/>
+              </w:rPr>
+            </w:r>
+            <w:r>
+              <w:rPr>
+                <w:noProof/>
+                <w:webHidden/>
+              </w:rPr>
+              <w:fldChar w:fldCharType="separate"/>
+            </w:r>
+            <w:r>
+              <w:rPr>
+                <w:noProof/>
+                <w:webHidden/>
+              </w:rPr>
+              <w:t>4</w:t>
             </w:r>
             <w:r>
               <w:rPr>
@@ -619,13 +837,13 @@
               <w:lang w:eastAsia="es-ES"/>
             </w:rPr>
           </w:pPr>
-          <w:hyperlink w:anchor="_Toc187775309" w:history="1">
+          <w:hyperlink w:anchor="_Toc187948536" w:history="1">
             <w:r>
               <w:rPr>
                 <w:rStyle w:val="Hipervnculo"/>
                 <w:noProof/>
               </w:rPr>
-              <w:t>Dudas</w:t>
+              <w:t>Investigación Algoritmos Clustering Difuso</w:t>
             </w:r>
             <w:r>
               <w:rPr>
@@ -646,7 +864,7 @@
                 <w:noProof/>
                 <w:webHidden/>
               </w:rPr>
-              <w:instrText xml:space="preserve"> PAGEREF _Toc187775309 \h </w:instrText>
+              <w:instrText xml:space="preserve"> PAGEREF _Toc187948536 \h </w:instrText>
             </w:r>
             <w:r>
               <w:rPr>
@@ -666,7 +884,223 @@
                 <w:noProof/>
                 <w:webHidden/>
               </w:rPr>
-              <w:t>3</w:t>
+              <w:t>5</w:t>
+            </w:r>
+            <w:r>
+              <w:rPr>
+                <w:noProof/>
+                <w:webHidden/>
+              </w:rPr>
+              <w:fldChar w:fldCharType="end"/>
+            </w:r>
+          </w:hyperlink>
+        </w:p>
+        <w:p>
+          <w:pPr>
+            <w:pStyle w:val="TDC2"/>
+            <w:tabs>
+              <w:tab w:val="right" w:leader="dot" w:pos="8494"/>
+            </w:tabs>
+            <w:rPr>
+              <w:rFonts w:eastAsiaTheme="minorEastAsia"/>
+              <w:noProof/>
+              <w:sz w:val="24"/>
+              <w:szCs w:val="24"/>
+              <w:lang w:eastAsia="es-ES"/>
+            </w:rPr>
+          </w:pPr>
+          <w:hyperlink w:anchor="_Toc187948537" w:history="1">
+            <w:r>
+              <w:rPr>
+                <w:rStyle w:val="Hipervnculo"/>
+                <w:noProof/>
+              </w:rPr>
+              <w:t>Conjunto Difuso</w:t>
+            </w:r>
+            <w:r>
+              <w:rPr>
+                <w:noProof/>
+                <w:webHidden/>
+              </w:rPr>
+              <w:tab/>
+            </w:r>
+            <w:r>
+              <w:rPr>
+                <w:noProof/>
+                <w:webHidden/>
+              </w:rPr>
+              <w:fldChar w:fldCharType="begin"/>
+            </w:r>
+            <w:r>
+              <w:rPr>
+                <w:noProof/>
+                <w:webHidden/>
+              </w:rPr>
+              <w:instrText xml:space="preserve"> PAGEREF _Toc187948537 \h </w:instrText>
+            </w:r>
+            <w:r>
+              <w:rPr>
+                <w:noProof/>
+                <w:webHidden/>
+              </w:rPr>
+            </w:r>
+            <w:r>
+              <w:rPr>
+                <w:noProof/>
+                <w:webHidden/>
+              </w:rPr>
+              <w:fldChar w:fldCharType="separate"/>
+            </w:r>
+            <w:r>
+              <w:rPr>
+                <w:noProof/>
+                <w:webHidden/>
+              </w:rPr>
+              <w:t>5</w:t>
+            </w:r>
+            <w:r>
+              <w:rPr>
+                <w:noProof/>
+                <w:webHidden/>
+              </w:rPr>
+              <w:fldChar w:fldCharType="end"/>
+            </w:r>
+          </w:hyperlink>
+        </w:p>
+        <w:p>
+          <w:pPr>
+            <w:pStyle w:val="TDC2"/>
+            <w:tabs>
+              <w:tab w:val="right" w:leader="dot" w:pos="8494"/>
+            </w:tabs>
+            <w:rPr>
+              <w:rFonts w:eastAsiaTheme="minorEastAsia"/>
+              <w:noProof/>
+              <w:sz w:val="24"/>
+              <w:szCs w:val="24"/>
+              <w:lang w:eastAsia="es-ES"/>
+            </w:rPr>
+          </w:pPr>
+          <w:hyperlink w:anchor="_Toc187948538" w:history="1">
+            <w:r>
+              <w:rPr>
+                <w:rStyle w:val="Hipervnculo"/>
+                <w:noProof/>
+              </w:rPr>
+              <w:t>Algoritmo Fuzzi c-Means</w:t>
+            </w:r>
+            <w:r>
+              <w:rPr>
+                <w:noProof/>
+                <w:webHidden/>
+              </w:rPr>
+              <w:tab/>
+            </w:r>
+            <w:r>
+              <w:rPr>
+                <w:noProof/>
+                <w:webHidden/>
+              </w:rPr>
+              <w:fldChar w:fldCharType="begin"/>
+            </w:r>
+            <w:r>
+              <w:rPr>
+                <w:noProof/>
+                <w:webHidden/>
+              </w:rPr>
+              <w:instrText xml:space="preserve"> PAGEREF _Toc187948538 \h </w:instrText>
+            </w:r>
+            <w:r>
+              <w:rPr>
+                <w:noProof/>
+                <w:webHidden/>
+              </w:rPr>
+            </w:r>
+            <w:r>
+              <w:rPr>
+                <w:noProof/>
+                <w:webHidden/>
+              </w:rPr>
+              <w:fldChar w:fldCharType="separate"/>
+            </w:r>
+            <w:r>
+              <w:rPr>
+                <w:noProof/>
+                <w:webHidden/>
+              </w:rPr>
+              <w:t>5</w:t>
+            </w:r>
+            <w:r>
+              <w:rPr>
+                <w:noProof/>
+                <w:webHidden/>
+              </w:rPr>
+              <w:fldChar w:fldCharType="end"/>
+            </w:r>
+          </w:hyperlink>
+        </w:p>
+        <w:p>
+          <w:pPr>
+            <w:pStyle w:val="TDC2"/>
+            <w:tabs>
+              <w:tab w:val="right" w:leader="dot" w:pos="8494"/>
+            </w:tabs>
+            <w:rPr>
+              <w:rFonts w:eastAsiaTheme="minorEastAsia"/>
+              <w:noProof/>
+              <w:sz w:val="24"/>
+              <w:szCs w:val="24"/>
+              <w:lang w:eastAsia="es-ES"/>
+            </w:rPr>
+          </w:pPr>
+          <w:hyperlink w:anchor="_Toc187948539" w:history="1">
+            <w:r>
+              <w:rPr>
+                <w:rStyle w:val="Hipervnculo"/>
+                <w:noProof/>
+              </w:rPr>
+              <w:t>Algoritmo Possibilistic c-Means</w:t>
+            </w:r>
+            <w:r>
+              <w:rPr>
+                <w:noProof/>
+                <w:webHidden/>
+              </w:rPr>
+              <w:tab/>
+            </w:r>
+            <w:r>
+              <w:rPr>
+                <w:noProof/>
+                <w:webHidden/>
+              </w:rPr>
+              <w:fldChar w:fldCharType="begin"/>
+            </w:r>
+            <w:r>
+              <w:rPr>
+                <w:noProof/>
+                <w:webHidden/>
+              </w:rPr>
+              <w:instrText xml:space="preserve"> PAGEREF _Toc187948539 \h </w:instrText>
+            </w:r>
+            <w:r>
+              <w:rPr>
+                <w:noProof/>
+                <w:webHidden/>
+              </w:rPr>
+            </w:r>
+            <w:r>
+              <w:rPr>
+                <w:noProof/>
+                <w:webHidden/>
+              </w:rPr>
+              <w:fldChar w:fldCharType="separate"/>
+            </w:r>
+            <w:r>
+              <w:rPr>
+                <w:noProof/>
+                <w:webHidden/>
+              </w:rPr>
+              <w:t>6</w:t>
             </w:r>
             <w:r>
               <w:rPr>
@@ -691,13 +1125,158 @@
               <w:lang w:eastAsia="es-ES"/>
             </w:rPr>
           </w:pPr>
-          <w:hyperlink w:anchor="_Toc187775310" w:history="1">
+          <w:hyperlink w:anchor="_Toc187948540" w:history="1">
             <w:r>
               <w:rPr>
                 <w:rStyle w:val="Hipervnculo"/>
                 <w:noProof/>
                 <w:lang w:val="en-GB"/>
               </w:rPr>
+              <w:t>Implementación</w:t>
+            </w:r>
+            <w:r>
+              <w:rPr>
+                <w:noProof/>
+                <w:webHidden/>
+              </w:rPr>
+              <w:tab/>
+            </w:r>
+            <w:r>
+              <w:rPr>
+                <w:noProof/>
+                <w:webHidden/>
+              </w:rPr>
+              <w:fldChar w:fldCharType="begin"/>
+            </w:r>
+            <w:r>
+              <w:rPr>
+                <w:noProof/>
+                <w:webHidden/>
+              </w:rPr>
+              <w:instrText xml:space="preserve"> PAGEREF _Toc187948540 \h </w:instrText>
+            </w:r>
+            <w:r>
+              <w:rPr>
+                <w:noProof/>
+                <w:webHidden/>
+              </w:rPr>
+            </w:r>
+            <w:r>
+              <w:rPr>
+                <w:noProof/>
+                <w:webHidden/>
+              </w:rPr>
+              <w:fldChar w:fldCharType="separate"/>
+            </w:r>
+            <w:r>
+              <w:rPr>
+                <w:noProof/>
+                <w:webHidden/>
+              </w:rPr>
+              <w:t>7</w:t>
+            </w:r>
+            <w:r>
+              <w:rPr>
+                <w:noProof/>
+                <w:webHidden/>
+              </w:rPr>
+              <w:fldChar w:fldCharType="end"/>
+            </w:r>
+          </w:hyperlink>
+        </w:p>
+        <w:p>
+          <w:pPr>
+            <w:pStyle w:val="TDC1"/>
+            <w:tabs>
+              <w:tab w:val="right" w:leader="dot" w:pos="8494"/>
+            </w:tabs>
+            <w:rPr>
+              <w:rFonts w:eastAsiaTheme="minorEastAsia"/>
+              <w:noProof/>
+              <w:sz w:val="24"/>
+              <w:szCs w:val="24"/>
+              <w:lang w:eastAsia="es-ES"/>
+            </w:rPr>
+          </w:pPr>
+          <w:hyperlink w:anchor="_Toc187948541" w:history="1">
+            <w:r>
+              <w:rPr>
+                <w:rStyle w:val="Hipervnculo"/>
+                <w:noProof/>
+                <w:lang w:val="en-GB"/>
+              </w:rPr>
+              <w:t>Dudas</w:t>
+            </w:r>
+            <w:r>
+              <w:rPr>
+                <w:noProof/>
+                <w:webHidden/>
+              </w:rPr>
+              <w:tab/>
+            </w:r>
+            <w:r>
+              <w:rPr>
+                <w:noProof/>
+                <w:webHidden/>
+              </w:rPr>
+              <w:fldChar w:fldCharType="begin"/>
+            </w:r>
+            <w:r>
+              <w:rPr>
+                <w:noProof/>
+                <w:webHidden/>
+              </w:rPr>
+              <w:instrText xml:space="preserve"> PAGEREF _Toc187948541 \h </w:instrText>
+            </w:r>
+            <w:r>
+              <w:rPr>
+                <w:noProof/>
+                <w:webHidden/>
+              </w:rPr>
+            </w:r>
+            <w:r>
+              <w:rPr>
+                <w:noProof/>
+                <w:webHidden/>
+              </w:rPr>
+              <w:fldChar w:fldCharType="separate"/>
+            </w:r>
+            <w:r>
+              <w:rPr>
+                <w:noProof/>
+                <w:webHidden/>
+              </w:rPr>
+              <w:t>7</w:t>
+            </w:r>
+            <w:r>
+              <w:rPr>
+                <w:noProof/>
+                <w:webHidden/>
+              </w:rPr>
+              <w:fldChar w:fldCharType="end"/>
+            </w:r>
+          </w:hyperlink>
+        </w:p>
+        <w:p>
+          <w:pPr>
+            <w:pStyle w:val="TDC1"/>
+            <w:tabs>
+              <w:tab w:val="right" w:leader="dot" w:pos="8494"/>
+            </w:tabs>
+            <w:rPr>
+              <w:rFonts w:eastAsiaTheme="minorEastAsia"/>
+              <w:noProof/>
+              <w:sz w:val="24"/>
+              <w:szCs w:val="24"/>
+              <w:lang w:eastAsia="es-ES"/>
+            </w:rPr>
+          </w:pPr>
+          <w:hyperlink w:anchor="_Toc187948542" w:history="1">
+            <w:r>
+              <w:rPr>
+                <w:rStyle w:val="Hipervnculo"/>
+                <w:noProof/>
+              </w:rPr>
               <w:t>Bibliografía</w:t>
             </w:r>
             <w:r>
@@ -719,7 +1298,7 @@
                 <w:noProof/>
                 <w:webHidden/>
               </w:rPr>
-              <w:instrText xml:space="preserve"> PAGEREF _Toc187775310 \h </w:instrText>
+              <w:instrText xml:space="preserve"> PAGEREF _Toc187948542 \h </w:instrText>
             </w:r>
             <w:r>
               <w:rPr>
@@ -739,7 +1318,7 @@
                 <w:noProof/>
                 <w:webHidden/>
               </w:rPr>
-              <w:t>3</w:t>
+              <w:t>7</w:t>
             </w:r>
             <w:r>
               <w:rPr>
@@ -765,10 +1344,11 @@
       <w:pPr>
         <w:pStyle w:val="Ttulo1"/>
       </w:pPr>
-      <w:bookmarkStart w:id="0" w:name="_Toc187775302"/>
+      <w:bookmarkStart w:id="1" w:name="_Toc187948527"/>
       <w:r>
         <w:t>Tabla de Versiones</w:t>
       </w:r>
+      <w:bookmarkEnd w:id="1"/>
     </w:p>
     <w:tbl>
       <w:tblPr>
@@ -896,10 +1476,7 @@
           </w:tcPr>
           <w:p>
             <w:r>
-              <w:t>V1.</w:t>
-            </w:r>
-            <w:r>
-              <w:t>1</w:t>
+              <w:t>V1.1</w:t>
             </w:r>
           </w:p>
         </w:tc>
@@ -919,13 +1496,7 @@
           </w:tcPr>
           <w:p>
             <w:r>
-              <w:t>1</w:t>
-            </w:r>
-            <w:r>
-              <w:t>5</w:t>
-            </w:r>
-            <w:r>
-              <w:t>/01/2024</w:t>
+              <w:t>15/01/2024</w:t>
             </w:r>
           </w:p>
         </w:tc>
@@ -959,13 +1530,67 @@
           </w:p>
         </w:tc>
       </w:tr>
+      <w:tr>
+        <w:tc>
+          <w:tcPr>
+            <w:tcW w:w="987" w:type="dxa"/>
+          </w:tcPr>
+          <w:p>
+            <w:r>
+              <w:t>V1.</w:t>
+            </w:r>
+            <w:r>
+              <w:t>2</w:t>
+            </w:r>
+          </w:p>
+        </w:tc>
+        <w:tc>
+          <w:tcPr>
+            <w:tcW w:w="1975" w:type="dxa"/>
+          </w:tcPr>
+          <w:p>
+            <w:r>
+              <w:t>Luis Mellado Díaz</w:t>
+            </w:r>
+          </w:p>
+        </w:tc>
+        <w:tc>
+          <w:tcPr>
+            <w:tcW w:w="1306" w:type="dxa"/>
+          </w:tcPr>
+          <w:p>
+            <w:r>
+              <w:t>15/01/2024</w:t>
+            </w:r>
+          </w:p>
+        </w:tc>
+        <w:tc>
+          <w:tcPr>
+            <w:tcW w:w="4091" w:type="dxa"/>
+          </w:tcPr>
+          <w:p>
+            <w:pPr>
+              <w:pStyle w:val="Prrafodelista"/>
+              <w:numPr>
+                <w:ilvl w:val="0"/>
+                <w:numId w:val="4"/>
+              </w:numPr>
+            </w:pPr>
+            <w:r>
+              <w:t>Aprendizaje Multietiqueta</w:t>
+            </w:r>
+          </w:p>
+        </w:tc>
+      </w:tr>
     </w:tbl>
     <w:p/>
     <w:p>
       <w:pPr>
         <w:pStyle w:val="Ttulo1"/>
       </w:pPr>
-      <w:r>
+      <w:bookmarkStart w:id="2" w:name="_Toc187948528"/>
+      <w:r>
+        <w:lastRenderedPageBreak/>
         <w:t>Investigaci</w:t>
       </w:r>
       <w:r>
@@ -974,16 +1599,17 @@
       <w:r>
         <w:t>n</w:t>
       </w:r>
-      <w:bookmarkEnd w:id="0"/>
       <w:r>
         <w:t xml:space="preserve"> Algoritmo Classifier Chain</w:t>
       </w:r>
+      <w:bookmarkEnd w:id="2"/>
     </w:p>
     <w:p>
       <w:pPr>
         <w:pStyle w:val="Ttulo1"/>
       </w:pPr>
-      <w:bookmarkStart w:id="1" w:name="_Toc187775303"/>
+      <w:bookmarkStart w:id="3" w:name="_Toc187775303"/>
+      <w:bookmarkStart w:id="4" w:name="_Toc187948529"/>
       <w:r>
         <w:rPr>
           <w:rFonts w:asciiTheme="minorHAnsi" w:eastAsiaTheme="minorHAnsi" w:hAnsiTheme="minorHAnsi" w:cstheme="minorBidi"/>
@@ -1063,27 +1689,28 @@
           </w:r>
         </w:sdtContent>
       </w:sdt>
-      <w:bookmarkEnd w:id="1"/>
+      <w:bookmarkEnd w:id="3"/>
+      <w:bookmarkEnd w:id="4"/>
     </w:p>
     <w:p>
       <w:pPr>
         <w:pStyle w:val="Ttulo2"/>
       </w:pPr>
-      <w:bookmarkStart w:id="2" w:name="_Toc187775304"/>
+      <w:bookmarkStart w:id="5" w:name="_Toc187948530"/>
       <w:r>
         <w:t>Transformación de Problemas</w:t>
       </w:r>
-      <w:bookmarkEnd w:id="2"/>
+      <w:bookmarkEnd w:id="5"/>
     </w:p>
     <w:p>
       <w:pPr>
         <w:pStyle w:val="Ttulo3"/>
       </w:pPr>
-      <w:bookmarkStart w:id="3" w:name="_Toc187775305"/>
+      <w:bookmarkStart w:id="6" w:name="_Toc187948531"/>
       <w:r>
         <w:t>Binary Relevance (BR)</w:t>
       </w:r>
-      <w:bookmarkEnd w:id="3"/>
+      <w:bookmarkEnd w:id="6"/>
     </w:p>
     <w:p>
       <w:r>
@@ -1240,11 +1867,7 @@
     </w:p>
     <w:p>
       <w:r>
-        <w:t xml:space="preserve">Durante este proceso, la información sobre las dependencias entre etiquetas no se conserva. Esto puede conducir a situaciones donde se asigna un conjunto de etiquetas a una instancia, aunque esas etiquetas nunca hayan ocurrido juntas en el conjunto de datos. Por lo tanto, la información sobre la co-ocurrencia de etiquetas puede ayudar a asignar combinaciones de etiquetas correctas. La pérdida de esta información puede, en </w:t>
-      </w:r>
-      <w:r>
-        <w:lastRenderedPageBreak/>
-        <w:t>algunos casos, provocar una disminución en el rendimiento de la clasificación.</w:t>
+        <w:t>Durante este proceso, la información sobre las dependencias entre etiquetas no se conserva. Esto puede conducir a situaciones donde se asigna un conjunto de etiquetas a una instancia, aunque esas etiquetas nunca hayan ocurrido juntas en el conjunto de datos. Por lo tanto, la información sobre la co-ocurrencia de etiquetas puede ayudar a asignar combinaciones de etiquetas correctas. La pérdida de esta información puede, en algunos casos, provocar una disminución en el rendimiento de la clasificación.</w:t>
       </w:r>
       <w:sdt>
         <w:sdtPr>
@@ -1277,11 +1900,11 @@
       <w:pPr>
         <w:pStyle w:val="Ttulo3"/>
       </w:pPr>
-      <w:bookmarkStart w:id="4" w:name="_Toc187775306"/>
+      <w:bookmarkStart w:id="7" w:name="_Toc187948532"/>
       <w:r>
         <w:t>Label Powerset (LP)</w:t>
       </w:r>
-      <w:bookmarkEnd w:id="4"/>
+      <w:bookmarkEnd w:id="7"/>
     </w:p>
     <w:p>
       <w:r>
@@ -1336,11 +1959,11 @@
       <w:pPr>
         <w:pStyle w:val="Ttulo2"/>
       </w:pPr>
-      <w:bookmarkStart w:id="5" w:name="_Toc187775307"/>
+      <w:bookmarkStart w:id="8" w:name="_Toc187948533"/>
       <w:r>
         <w:t>Classifier Chain</w:t>
       </w:r>
-      <w:bookmarkEnd w:id="5"/>
+      <w:bookmarkEnd w:id="8"/>
     </w:p>
     <w:p>
       <w:r>
@@ -1674,6 +2297,7 @@
     </w:p>
     <w:p>
       <w:r>
+        <w:lastRenderedPageBreak/>
         <w:t xml:space="preserve">Al clasificar nuevas instancias, las etiquetas se predicen nuevamente construyendo una cadena de clasificadores. La clasificación comienza con el primer clasificador </w:t>
       </w:r>
       <w:r>
@@ -1772,11 +2396,11 @@
       <w:pPr>
         <w:pStyle w:val="Ttulo3"/>
       </w:pPr>
-      <w:bookmarkStart w:id="6" w:name="_Toc187775308"/>
+      <w:bookmarkStart w:id="9" w:name="_Toc187948534"/>
       <w:r>
         <w:t>Conjunto de Clasificadores - Ensembles</w:t>
       </w:r>
-      <w:bookmarkEnd w:id="6"/>
+      <w:bookmarkEnd w:id="9"/>
     </w:p>
     <w:p>
       <w:r>
@@ -1797,6 +2421,7 @@
       <w:pPr>
         <w:pStyle w:val="Ttulo3"/>
       </w:pPr>
+      <w:bookmarkStart w:id="10" w:name="_Toc187948535"/>
       <w:r>
         <w:t>Ej</w:t>
       </w:r>
@@ -1806,6 +2431,7 @@
       <w:r>
         <w:t>mplo</w:t>
       </w:r>
+      <w:bookmarkEnd w:id="10"/>
     </w:p>
     <w:p>
       <w:r>
@@ -1842,7 +2468,6 @@
           <w:b/>
           <w:bCs/>
         </w:rPr>
-        <w:lastRenderedPageBreak/>
         <w:t>Etiquetas (Y)</w:t>
       </w:r>
       <w:r>
@@ -2033,12 +2658,12 @@
       <w:pPr>
         <w:pStyle w:val="Ttulo1"/>
       </w:pPr>
-      <w:r>
-        <w:t>Investigación</w:t>
-      </w:r>
-      <w:r>
-        <w:t xml:space="preserve"> Algoritmos Clustering Difuso</w:t>
-      </w:r>
+      <w:bookmarkStart w:id="11" w:name="_Toc187948536"/>
+      <w:r>
+        <w:lastRenderedPageBreak/>
+        <w:t>Investigación Algoritmos Clustering Difuso</w:t>
+      </w:r>
+      <w:bookmarkEnd w:id="11"/>
     </w:p>
     <w:p>
       <w:r>
@@ -2054,9 +2679,11 @@
       <w:pPr>
         <w:pStyle w:val="Ttulo2"/>
       </w:pPr>
+      <w:bookmarkStart w:id="12" w:name="_Toc187948537"/>
       <w:r>
         <w:t>Conjunto Difuso</w:t>
       </w:r>
+      <w:bookmarkEnd w:id="12"/>
     </w:p>
     <w:p>
       <w:r>
@@ -2170,14 +2797,7 @@
           <w:b/>
           <w:bCs/>
         </w:rPr>
-        <w:t>fA(x</w:t>
-      </w:r>
-      <w:r>
-        <w:rPr>
-          <w:b/>
-          <w:bCs/>
-        </w:rPr>
-        <w:t>)</w:t>
+        <w:t>fA(x)</w:t>
       </w:r>
       <w:r>
         <w:t xml:space="preserve"> que asocia a cada punto </w:t>
@@ -2292,13 +2912,17 @@
       <w:pPr>
         <w:pStyle w:val="Ttulo2"/>
       </w:pPr>
-      <w:r>
-        <w:lastRenderedPageBreak/>
+      <w:bookmarkStart w:id="13" w:name="_Toc187948538"/>
+      <w:r>
         <w:t>Algoritmo Fuzzi c-Means</w:t>
       </w:r>
-    </w:p>
-    <w:p>
-      <w:r>
+      <w:bookmarkEnd w:id="13"/>
+    </w:p>
+    <w:p>
+      <w:r>
+        <w:rPr>
+          <w:noProof/>
+        </w:rPr>
         <w:drawing>
           <wp:anchor distT="0" distB="0" distL="114300" distR="114300" simplePos="0" relativeHeight="251659264" behindDoc="1" locked="0" layoutInCell="1" allowOverlap="1" wp14:anchorId="198792F6" wp14:editId="5EEF4BB1">
             <wp:simplePos x="0" y="0"/>
@@ -2454,30 +3078,16 @@
           <w:i/>
           <w:iCs/>
         </w:rPr>
-        <w:t xml:space="preserve">n = </w:t>
-      </w:r>
+        <w:t>n = numero de puntos</w:t>
+      </w:r>
+    </w:p>
+    <w:p>
       <w:r>
         <w:rPr>
           <w:i/>
           <w:iCs/>
         </w:rPr>
-        <w:t>numero de puntos</w:t>
-      </w:r>
-    </w:p>
-    <w:p>
-      <w:r>
-        <w:rPr>
-          <w:i/>
-          <w:iCs/>
-        </w:rPr>
-        <w:t xml:space="preserve">c = </w:t>
-      </w:r>
-      <w:r>
-        <w:rPr>
-          <w:i/>
-          <w:iCs/>
-        </w:rPr>
-        <w:t>n</w:t>
+        <w:t>c = n</w:t>
       </w:r>
       <w:r>
         <w:rPr>
@@ -2503,43 +3113,6 @@
       </w:r>
     </w:p>
     <w:p>
-      <w:r>
-        <w:rPr>
-          <w:i/>
-          <w:iCs/>
-        </w:rPr>
-        <w:t xml:space="preserve">v = </w:t>
-      </w:r>
-      <w:r>
-        <w:rPr>
-          <w:i/>
-          <w:iCs/>
-        </w:rPr>
-        <w:t xml:space="preserve">centroide del cluster </w:t>
-      </w:r>
-      <w:r>
-        <w:rPr>
-          <w:i/>
-          <w:iCs/>
-        </w:rPr>
-        <w:t>‘</w:t>
-      </w:r>
-      <w:r>
-        <w:rPr>
-          <w:i/>
-          <w:iCs/>
-        </w:rPr>
-        <w:t>j</w:t>
-      </w:r>
-      <w:r>
-        <w:rPr>
-          <w:i/>
-          <w:iCs/>
-        </w:rPr>
-        <w:t>’</w:t>
-      </w:r>
-    </w:p>
-    <w:p>
       <w:pPr>
         <w:rPr>
           <w:lang w:val="en-GB"/>
@@ -2551,15 +3124,16 @@
           <w:iCs/>
           <w:lang w:val="en-GB"/>
         </w:rPr>
-        <w:t xml:space="preserve">w = </w:t>
-      </w:r>
+        <w:t>v = centroide del cluster ‘j’</w:t>
+      </w:r>
+    </w:p>
+    <w:p>
       <w:r>
         <w:rPr>
           <w:i/>
           <w:iCs/>
-          <w:lang w:val="en-GB"/>
-        </w:rPr>
-        <w:t>membresía del punto ‘i’ al cluster ‘j’</w:t>
+        </w:rPr>
+        <w:t>w = membresía del punto ‘i’ al cluster ‘j’</w:t>
       </w:r>
     </w:p>
     <w:p>
@@ -2636,6 +3210,10 @@
         <w:ind w:left="785"/>
       </w:pPr>
       <w:r>
+        <w:rPr>
+          <w:noProof/>
+        </w:rPr>
+        <w:lastRenderedPageBreak/>
         <w:drawing>
           <wp:inline distT="0" distB="0" distL="0" distR="0" wp14:anchorId="7E4D1253" wp14:editId="6DC4F0D6">
             <wp:extent cx="1662546" cy="585918"/>
@@ -2694,6 +3272,9 @@
     </w:p>
     <w:p>
       <w:r>
+        <w:rPr>
+          <w:noProof/>
+        </w:rPr>
         <w:drawing>
           <wp:anchor distT="0" distB="0" distL="114300" distR="114300" simplePos="0" relativeHeight="251661312" behindDoc="1" locked="0" layoutInCell="1" allowOverlap="1" wp14:anchorId="37583728" wp14:editId="2C1C9BF0">
             <wp:simplePos x="0" y="0"/>
@@ -2797,12 +3378,11 @@
       <w:pPr>
         <w:pStyle w:val="Ttulo2"/>
       </w:pPr>
-      <w:r>
-        <w:t xml:space="preserve">Algoritmo </w:t>
-      </w:r>
-      <w:r>
-        <w:t>Possibilistic c-Means</w:t>
-      </w:r>
+      <w:bookmarkStart w:id="14" w:name="_Toc187948539"/>
+      <w:r>
+        <w:t>Algoritmo Possibilistic c-Means</w:t>
+      </w:r>
+      <w:bookmarkEnd w:id="14"/>
     </w:p>
     <w:p>
       <w:r>
@@ -2885,6 +3465,9 @@
     </w:p>
     <w:p>
       <w:r>
+        <w:rPr>
+          <w:noProof/>
+        </w:rPr>
         <w:drawing>
           <wp:inline distT="0" distB="0" distL="0" distR="0" wp14:anchorId="1D604172" wp14:editId="3B1BAB04">
             <wp:extent cx="2979793" cy="347596"/>
@@ -2972,7 +3555,9 @@
     </w:p>
     <w:p>
       <w:r>
-        <w:lastRenderedPageBreak/>
+        <w:rPr>
+          <w:noProof/>
+        </w:rPr>
         <w:drawing>
           <wp:inline distT="0" distB="0" distL="0" distR="0" wp14:anchorId="7A63F097" wp14:editId="1FEDAED9">
             <wp:extent cx="1112236" cy="837667"/>
@@ -3164,6 +3749,9 @@
         <w:ind w:left="720"/>
       </w:pPr>
       <w:r>
+        <w:rPr>
+          <w:noProof/>
+        </w:rPr>
         <w:drawing>
           <wp:inline distT="0" distB="0" distL="0" distR="0" wp14:anchorId="07F547CB" wp14:editId="098976CF">
             <wp:extent cx="1566630" cy="677461"/>
@@ -3226,6 +3814,9 @@
         <w:ind w:left="720"/>
       </w:pPr>
       <w:r>
+        <w:rPr>
+          <w:noProof/>
+        </w:rPr>
         <w:drawing>
           <wp:inline distT="0" distB="0" distL="0" distR="0" wp14:anchorId="698BC2AC" wp14:editId="3A6CF3B5">
             <wp:extent cx="2724017" cy="382464"/>
@@ -3278,9 +3869,235 @@
       <w:pPr>
         <w:pStyle w:val="Ttulo1"/>
       </w:pPr>
+      <w:bookmarkStart w:id="15" w:name="_Toc187948540"/>
+      <w:r>
+        <w:lastRenderedPageBreak/>
+        <w:t xml:space="preserve">Investigación </w:t>
+      </w:r>
+      <w:r>
+        <w:t>Aprendizaje Multi-Etiqueta</w:t>
+      </w:r>
+    </w:p>
+    <w:p>
+      <w:r>
+        <w:t>El aprendizaje multi-etiqueta (multilabel classification) aborda el desafío de clasificar instancias que pueden pertenecer simultáneamente a múltiples categorías o etiquetas, en contraste con los enfoques tradicionales que asignan una única etiqueta a cada instancia</w:t>
+      </w:r>
+      <w:sdt>
+        <w:sdtPr>
+          <w:id w:val="-1176488407"/>
+          <w:citation/>
+        </w:sdtPr>
+        <w:sdtContent>
+          <w:r>
+            <w:fldChar w:fldCharType="begin"/>
+          </w:r>
+          <w:r>
+            <w:instrText xml:space="preserve">CITATION FHe16 \l 3082 </w:instrText>
+          </w:r>
+          <w:r>
+            <w:fldChar w:fldCharType="separate"/>
+          </w:r>
+          <w:r>
+            <w:rPr>
+              <w:noProof/>
+            </w:rPr>
+            <w:t xml:space="preserve"> (F. Herrera, 2016)</w:t>
+          </w:r>
+          <w:r>
+            <w:fldChar w:fldCharType="end"/>
+          </w:r>
+        </w:sdtContent>
+      </w:sdt>
+      <w:r>
+        <w:rPr>
+          <w:rFonts w:ascii="Arial" w:hAnsi="Arial" w:cs="Arial"/>
+        </w:rPr>
+        <w:t>​</w:t>
+      </w:r>
+      <w:r>
+        <w:t>. Este paradigma tiene un amplio rango de aplicaciones pr</w:t>
+      </w:r>
+      <w:r>
+        <w:rPr>
+          <w:rFonts w:ascii="Aptos" w:hAnsi="Aptos" w:cs="Aptos"/>
+        </w:rPr>
+        <w:t>á</w:t>
+      </w:r>
+      <w:r>
+        <w:t>cticas, incluyendo la categorizaci</w:t>
+      </w:r>
+      <w:r>
+        <w:rPr>
+          <w:rFonts w:ascii="Aptos" w:hAnsi="Aptos" w:cs="Aptos"/>
+        </w:rPr>
+        <w:t>ó</w:t>
+      </w:r>
+      <w:r>
+        <w:t>n de texto en blogs y sitios de noticias, el etiquetado de recursos multimedia como im</w:t>
+      </w:r>
+      <w:r>
+        <w:rPr>
+          <w:rFonts w:ascii="Aptos" w:hAnsi="Aptos" w:cs="Aptos"/>
+        </w:rPr>
+        <w:t>á</w:t>
+      </w:r>
+      <w:r>
+        <w:t xml:space="preserve">genes y videos, y </w:t>
+      </w:r>
+      <w:r>
+        <w:rPr>
+          <w:rFonts w:ascii="Aptos" w:hAnsi="Aptos" w:cs="Aptos"/>
+        </w:rPr>
+        <w:t>á</w:t>
+      </w:r>
+      <w:r>
+        <w:t>reas especializadas como la biolog</w:t>
+      </w:r>
+      <w:r>
+        <w:rPr>
+          <w:rFonts w:ascii="Aptos" w:hAnsi="Aptos" w:cs="Aptos"/>
+        </w:rPr>
+        <w:t>í</w:t>
+      </w:r>
+      <w:r>
+        <w:t>a y la gen</w:t>
+      </w:r>
+      <w:r>
+        <w:rPr>
+          <w:rFonts w:ascii="Aptos" w:hAnsi="Aptos" w:cs="Aptos"/>
+        </w:rPr>
+        <w:t>ó</w:t>
+      </w:r>
+      <w:r>
+        <w:t>mica, donde un único gen puede estar asociado con múltiples funciones</w:t>
+      </w:r>
+      <w:r>
+        <w:rPr>
+          <w:rFonts w:ascii="Arial" w:hAnsi="Arial" w:cs="Arial"/>
+        </w:rPr>
+        <w:t>​</w:t>
+      </w:r>
+      <w:sdt>
+        <w:sdtPr>
+          <w:id w:val="-492645857"/>
+          <w:citation/>
+        </w:sdtPr>
+        <w:sdtContent>
+          <w:r>
+            <w:fldChar w:fldCharType="begin"/>
+          </w:r>
+          <w:r>
+            <w:instrText xml:space="preserve">CITATION FHe16 \l 3082 </w:instrText>
+          </w:r>
+          <w:r>
+            <w:fldChar w:fldCharType="separate"/>
+          </w:r>
+          <w:r>
+            <w:rPr>
+              <w:noProof/>
+            </w:rPr>
+            <w:t xml:space="preserve"> (F. Herrera, 2016)</w:t>
+          </w:r>
+          <w:r>
+            <w:fldChar w:fldCharType="end"/>
+          </w:r>
+        </w:sdtContent>
+      </w:sdt>
+      <w:r>
+        <w:t>.</w:t>
+      </w:r>
+    </w:p>
+    <w:p>
+      <w:r>
+        <w:t>Este tipo de clasificación presenta características únicas que han generado el desarrollo de métricas personalizadas, técnicas de preprocesamiento específicas y algoritmos especializados</w:t>
+      </w:r>
+      <w:r>
+        <w:rPr>
+          <w:rFonts w:ascii="Arial" w:hAnsi="Arial" w:cs="Arial"/>
+        </w:rPr>
+        <w:t>​</w:t>
+      </w:r>
+      <w:r>
+        <w:t>. Las peculiaridades de los conjuntos de datos multi-etiqueta incluyen alta dimensionalidad, desequilibrios en la frecuencia de las etiquetas y relaciones complejas entre estas, lo que plantea retos adicionales</w:t>
+      </w:r>
+      <w:r>
+        <w:rPr>
+          <w:rFonts w:ascii="Arial" w:hAnsi="Arial" w:cs="Arial"/>
+        </w:rPr>
+        <w:t>​</w:t>
+      </w:r>
+      <w:r>
+        <w:t>.</w:t>
+      </w:r>
+      <w:sdt>
+        <w:sdtPr>
+          <w:id w:val="95681494"/>
+          <w:citation/>
+        </w:sdtPr>
+        <w:sdtContent>
+          <w:r>
+            <w:fldChar w:fldCharType="begin"/>
+          </w:r>
+          <w:r>
+            <w:instrText xml:space="preserve">CITATION FHe16 \l 3082 </w:instrText>
+          </w:r>
+          <w:r>
+            <w:fldChar w:fldCharType="separate"/>
+          </w:r>
+          <w:r>
+            <w:rPr>
+              <w:noProof/>
+            </w:rPr>
+            <w:t xml:space="preserve"> (F. Herrera, 2016)</w:t>
+          </w:r>
+          <w:r>
+            <w:fldChar w:fldCharType="end"/>
+          </w:r>
+        </w:sdtContent>
+      </w:sdt>
+      <w:r>
+        <w:t>.</w:t>
+      </w:r>
+    </w:p>
+    <w:p>
+      <w:r>
+        <w:t xml:space="preserve">El modelo </w:t>
+      </w:r>
+      <w:r>
+        <w:rPr>
+          <w:b/>
+          <w:bCs/>
+        </w:rPr>
+        <w:t>Classifier Chains (CC)</w:t>
+      </w:r>
+      <w:r>
+        <w:t xml:space="preserve"> es una técnica ampliamente utilizada en la clasificación multietiqueta debido a su capacidad para capturar dependencias entre etiquetas. A diferencia del método de relevancia binaria (Binary Relevance, BR), que trata cada etiqueta de forma independiente, CC organiza las etiquetas en una cadena, donde cada clasificador binario predice la presencia o ausencia de una etiqueta utilizando tanto las características de entrada como las predicciones de las etiquetas anteriores en la cadena. Este enfoque permite incorporar información contextual relevante, lo que mejora la capacidad del modelo para predecir combinaciones coherentes de etiquetas</w:t>
+      </w:r>
+      <w:r>
+        <w:rPr>
+          <w:rFonts w:ascii="Arial" w:hAnsi="Arial" w:cs="Arial"/>
+        </w:rPr>
+        <w:t>​</w:t>
+      </w:r>
+      <w:r>
+        <w:t>.</w:t>
+      </w:r>
+    </w:p>
+    <w:p>
+      <w:r>
+        <w:t>Sin embargo, CC enfrenta limitaciones importantes, especialmente en problemas donde el orden de las etiquetas en la cadena tiene un impacto significativo en el rendimiento predictivo. Además, no aborda explícitamente la relación estructural entre conjuntos de etiquetas que podrían agruparse de manera natural o semántica. Estas deficiencias motivan la exploración de enfoques que superen estas limitaciones, mejorando la precisión predictiva y la robustez del modelo.</w:t>
+      </w:r>
+    </w:p>
+    <w:p/>
+    <w:p/>
+    <w:p>
+      <w:pPr>
+        <w:pStyle w:val="Ttulo1"/>
+      </w:pPr>
       <w:r>
         <w:t>Implementación</w:t>
       </w:r>
+      <w:bookmarkEnd w:id="15"/>
     </w:p>
     <w:p>
       <w:pPr>
@@ -3299,6 +4116,11 @@
       </w:hyperlink>
     </w:p>
     <w:p>
+      <w:pPr>
+        <w:rPr>
+          <w:lang w:val="en-GB"/>
+        </w:rPr>
+      </w:pPr>
       <w:hyperlink r:id="rId23" w:history="1">
         <w:r>
           <w:rPr>
@@ -3310,35 +4132,60 @@
       </w:hyperlink>
     </w:p>
     <w:p>
+      <w:pPr>
+        <w:rPr>
+          <w:lang w:val="en-GB"/>
+        </w:rPr>
+      </w:pPr>
       <w:hyperlink r:id="rId24" w:history="1">
         <w:r>
           <w:rPr>
             <w:rStyle w:val="Hipervnculo"/>
+            <w:lang w:val="en-GB"/>
           </w:rPr>
           <w:t>https://www.youtube.com/watch?v=WOUMZatSiLM</w:t>
         </w:r>
       </w:hyperlink>
     </w:p>
     <w:p>
+      <w:pPr>
+        <w:rPr>
+          <w:lang w:val="en-GB"/>
+        </w:rPr>
+      </w:pPr>
       <w:hyperlink r:id="rId25" w:history="1">
         <w:r>
           <w:rPr>
             <w:rStyle w:val="Hipervnculo"/>
+            <w:lang w:val="en-GB"/>
           </w:rPr>
           <w:t>https://github.com/IbraDje/PFCM</w:t>
         </w:r>
       </w:hyperlink>
     </w:p>
-    <w:p/>
+    <w:p>
+      <w:pPr>
+        <w:rPr>
+          <w:lang w:val="en-GB"/>
+        </w:rPr>
+      </w:pPr>
+    </w:p>
     <w:p>
       <w:pPr>
         <w:pStyle w:val="Ttulo1"/>
-      </w:pPr>
-      <w:bookmarkStart w:id="7" w:name="_Toc187775309"/>
-      <w:r>
+        <w:rPr>
+          <w:lang w:val="en-GB"/>
+        </w:rPr>
+      </w:pPr>
+      <w:bookmarkStart w:id="16" w:name="_Toc187948541"/>
+      <w:r>
+        <w:rPr>
+          <w:lang w:val="en-GB"/>
+        </w:rPr>
+        <w:lastRenderedPageBreak/>
         <w:t>Dudas</w:t>
       </w:r>
-      <w:bookmarkEnd w:id="7"/>
+      <w:bookmarkEnd w:id="16"/>
     </w:p>
     <w:p>
       <w:pPr>
@@ -3376,9 +4223,57 @@
         <w:t>OneVSRest classifier</w:t>
       </w:r>
     </w:p>
+    <w:p>
+      <w:pPr>
+        <w:pStyle w:val="Prrafodelista"/>
+        <w:numPr>
+          <w:ilvl w:val="0"/>
+          <w:numId w:val="4"/>
+        </w:numPr>
+      </w:pPr>
+      <w:r>
+        <w:t>En el clustering sobre etiquetas, que atributo uso para determinar que etiquetas estan cerca de otras, que determina su posicion. Ahora mismo es one hot.</w:t>
+      </w:r>
+    </w:p>
+    <w:p>
+      <w:pPr>
+        <w:pStyle w:val="Prrafodelista"/>
+        <w:numPr>
+          <w:ilvl w:val="0"/>
+          <w:numId w:val="4"/>
+        </w:numPr>
+      </w:pPr>
+      <w:r>
+        <w:t>Titulo del tfg = titulo del algoritmo</w:t>
+      </w:r>
+    </w:p>
+    <w:p>
+      <w:pPr>
+        <w:pStyle w:val="Prrafodelista"/>
+        <w:numPr>
+          <w:ilvl w:val="0"/>
+          <w:numId w:val="4"/>
+        </w:numPr>
+      </w:pPr>
+      <w:r>
+        <w:t>Formulacion de la propuesta y objetivos</w:t>
+      </w:r>
+    </w:p>
+    <w:p>
+      <w:pPr>
+        <w:pStyle w:val="Prrafodelista"/>
+        <w:numPr>
+          <w:ilvl w:val="0"/>
+          <w:numId w:val="4"/>
+        </w:numPr>
+      </w:pPr>
+      <w:r>
+        <w:t>Que fecha se pone en la portada del tfg, la del dia de entrega? El dia que se empezó?</w:t>
+      </w:r>
+    </w:p>
     <w:p/>
     <w:p/>
-    <w:bookmarkStart w:id="8" w:name="_Toc187775310" w:displacedByCustomXml="next"/>
+    <w:bookmarkStart w:id="17" w:name="_Toc187948542" w:displacedByCustomXml="next"/>
     <w:sdt>
       <w:sdtPr>
         <w:rPr>
@@ -3397,11 +4292,17 @@
         <w:p>
           <w:pPr>
             <w:pStyle w:val="Ttulo1"/>
+            <w:rPr>
+              <w:lang w:val="en-GB"/>
+            </w:rPr>
           </w:pPr>
           <w:r>
+            <w:rPr>
+              <w:lang w:val="en-GB"/>
+            </w:rPr>
             <w:t>Bibliografía</w:t>
           </w:r>
-          <w:bookmarkEnd w:id="8"/>
+          <w:bookmarkEnd w:id="17"/>
         </w:p>
         <w:sdt>
           <w:sdtPr>
@@ -3472,7 +4373,6 @@
                   <w:noProof/>
                   <w:lang w:val="en-GB"/>
                 </w:rPr>
-                <w:lastRenderedPageBreak/>
                 <w:t xml:space="preserve">Dembczynski, K., Waegeman, W., Cheng, W., &amp; Hüllermeier, E. (2010). On label dependence in multi-label classification. </w:t>
               </w:r>
               <w:r>
@@ -3506,7 +4406,73 @@
                   <w:noProof/>
                   <w:lang w:val="en-GB"/>
                 </w:rPr>
-                <w:t xml:space="preserve">Read, J., Pfahringer, B., Holmes, G., &amp; Frank, E. (2009). Classifier Chains for Multi-label Classification. En W. G.-T. Buntine, </w:t>
+                <w:t xml:space="preserve">F. Herrera, F. C. (2016.). Multilabel Classification: Problem Analysis, Metrics and Techniques. </w:t>
+              </w:r>
+              <w:r>
+                <w:rPr>
+                  <w:i/>
+                  <w:iCs/>
+                  <w:noProof/>
+                  <w:lang w:val="en-GB"/>
+                </w:rPr>
+                <w:t xml:space="preserve">Springer. </w:t>
+              </w:r>
+              <w:r>
+                <w:rPr>
+                  <w:noProof/>
+                  <w:lang w:val="en-GB"/>
+                </w:rPr>
+                <w:t>.</w:t>
+              </w:r>
+            </w:p>
+            <w:p>
+              <w:pPr>
+                <w:pStyle w:val="Bibliografa"/>
+                <w:ind w:left="720" w:hanging="720"/>
+                <w:rPr>
+                  <w:noProof/>
+                  <w:lang w:val="en-GB"/>
+                </w:rPr>
+              </w:pPr>
+              <w:r>
+                <w:rPr>
+                  <w:noProof/>
+                  <w:lang w:val="en-GB"/>
+                </w:rPr>
+                <w:t xml:space="preserve">Krishnapuram, R., &amp; Keller, J. M. (1993). A Possibilistic Approach to Clustering. </w:t>
+              </w:r>
+              <w:r>
+                <w:rPr>
+                  <w:i/>
+                  <w:iCs/>
+                  <w:noProof/>
+                  <w:lang w:val="en-GB"/>
+                </w:rPr>
+                <w:t xml:space="preserve">IEEE Transactions on Fuzzy Systems </w:t>
+              </w:r>
+              <w:r>
+                <w:rPr>
+                  <w:noProof/>
+                  <w:lang w:val="en-GB"/>
+                </w:rPr>
+                <w:t>.</w:t>
+              </w:r>
+            </w:p>
+            <w:p>
+              <w:pPr>
+                <w:pStyle w:val="Bibliografa"/>
+                <w:ind w:left="720" w:hanging="720"/>
+                <w:rPr>
+                  <w:noProof/>
+                  <w:lang w:val="en-GB"/>
+                </w:rPr>
+              </w:pPr>
+              <w:r>
+                <w:rPr>
+                  <w:noProof/>
+                  <w:lang w:val="en-GB"/>
+                </w:rPr>
+                <w:t xml:space="preserve">Read, J., Pfahringer, B., Holmes, G., &amp; Frank, E. (2009). Classifier Chains for Multi-label Classification. In W. G.-T. Buntine, </w:t>
               </w:r>
               <w:r>
                 <w:rPr>
@@ -3522,7 +4488,7 @@
                   <w:noProof/>
                   <w:lang w:val="en-GB"/>
                 </w:rPr>
-                <w:t xml:space="preserve"> (pág. Volumen 5782). Springer, Berlin, Heidelberg.</w:t>
+                <w:t xml:space="preserve"> (p. Volumen 5782). Springer, Berlin, Heidelberg.</w:t>
               </w:r>
             </w:p>
             <w:p>
@@ -6097,11 +7063,31 @@
     <b:Year>1993</b:Year>
     <b:RefOrder>6</b:RefOrder>
   </b:Source>
+  <b:Source>
+    <b:Tag>FHe16</b:Tag>
+    <b:SourceType>JournalArticle</b:SourceType>
+    <b:Guid>{8B7B4854-8C33-4E73-A865-1D7B3A697B2B}</b:Guid>
+    <b:Author>
+      <b:Author>
+        <b:NameList>
+          <b:Person>
+            <b:Last>F. Herrera</b:Last>
+            <b:First>F.</b:First>
+            <b:Middle>Charte, A.J. Rivera, A.J., M.J. del Jesus,</b:Middle>
+          </b:Person>
+        </b:NameList>
+      </b:Author>
+    </b:Author>
+    <b:Title>Multilabel Classification: Problem Analysis, Metrics and Techniques.</b:Title>
+    <b:JournalName>Springer</b:JournalName>
+    <b:Year>2016</b:Year>
+    <b:RefOrder>7</b:RefOrder>
+  </b:Source>
 </b:Sources>
 </file>
 
 <file path=customXml/itemProps1.xml><?xml version="1.0" encoding="utf-8"?>
-<ds:datastoreItem xmlns:ds="http://schemas.openxmlformats.org/officeDocument/2006/customXml" ds:itemID="{D8744A4C-C2FB-4516-9B50-EE26C95CFA6D}">
+<ds:datastoreItem xmlns:ds="http://schemas.openxmlformats.org/officeDocument/2006/customXml" ds:itemID="{658765D6-16BD-48E6-AD17-E46652EF73E0}">
   <ds:schemaRefs>
     <ds:schemaRef ds:uri="http://schemas.openxmlformats.org/officeDocument/2006/bibliography"/>
   </ds:schemaRefs>

</xml_diff>